<commit_message>
Added and modified files.
</commit_message>
<xml_diff>
--- a/doc/02_Tutorial/Miklas_Tutorial_V01.docx
+++ b/doc/02_Tutorial/Miklas_Tutorial_V01.docx
@@ -1,6 +1,6 @@
 
 <file path=word/document.xml><?xml version="1.0" encoding="utf-8"?>
-<w:document xmlns:wpc="http://schemas.microsoft.com/office/word/2010/wordprocessingCanvas" xmlns:mc="http://schemas.openxmlformats.org/markup-compatibility/2006" xmlns:o="urn:schemas-microsoft-com:office:office" xmlns:r="http://schemas.openxmlformats.org/officeDocument/2006/relationships" xmlns:m="http://schemas.openxmlformats.org/officeDocument/2006/math" xmlns:v="urn:schemas-microsoft-com:vml" xmlns:wp14="http://schemas.microsoft.com/office/word/2010/wordprocessingDrawing" xmlns:wp="http://schemas.openxmlformats.org/drawingml/2006/wordprocessingDrawing" xmlns:w10="urn:schemas-microsoft-com:office:word" xmlns:w="http://schemas.openxmlformats.org/wordprocessingml/2006/main" xmlns:w14="http://schemas.microsoft.com/office/word/2010/wordml" xmlns:w15="http://schemas.microsoft.com/office/word/2012/wordml" xmlns:wpg="http://schemas.microsoft.com/office/word/2010/wordprocessingGroup" xmlns:wpi="http://schemas.microsoft.com/office/word/2010/wordprocessingInk" xmlns:wne="http://schemas.microsoft.com/office/word/2006/wordml" xmlns:wps="http://schemas.microsoft.com/office/word/2010/wordprocessingShape" mc:Ignorable="w14 w15 wp14">
+<w:document xmlns:wpc="http://schemas.microsoft.com/office/word/2010/wordprocessingCanvas" xmlns:cx="http://schemas.microsoft.com/office/drawing/2014/chartex" xmlns:cx1="http://schemas.microsoft.com/office/drawing/2015/9/8/chartex" xmlns:mc="http://schemas.openxmlformats.org/markup-compatibility/2006" xmlns:o="urn:schemas-microsoft-com:office:office" xmlns:r="http://schemas.openxmlformats.org/officeDocument/2006/relationships" xmlns:m="http://schemas.openxmlformats.org/officeDocument/2006/math" xmlns:v="urn:schemas-microsoft-com:vml" xmlns:wp14="http://schemas.microsoft.com/office/word/2010/wordprocessingDrawing" xmlns:wp="http://schemas.openxmlformats.org/drawingml/2006/wordprocessingDrawing" xmlns:w10="urn:schemas-microsoft-com:office:word" xmlns:w="http://schemas.openxmlformats.org/wordprocessingml/2006/main" xmlns:w14="http://schemas.microsoft.com/office/word/2010/wordml" xmlns:w15="http://schemas.microsoft.com/office/word/2012/wordml" xmlns:w16se="http://schemas.microsoft.com/office/word/2015/wordml/symex" xmlns:wpg="http://schemas.microsoft.com/office/word/2010/wordprocessingGroup" xmlns:wpi="http://schemas.microsoft.com/office/word/2010/wordprocessingInk" xmlns:wne="http://schemas.microsoft.com/office/word/2006/wordml" xmlns:wps="http://schemas.microsoft.com/office/word/2010/wordprocessingShape" mc:Ignorable="w14 w15 w16se wp14">
   <w:body>
     <w:p>
       <w:pPr>
@@ -137,6 +137,7 @@
           <w:lang w:val="de-AT"/>
         </w:rPr>
       </w:pPr>
+      <w:proofErr w:type="spellStart"/>
       <w:r>
         <w:rPr>
           <w:sz w:val="56"/>
@@ -144,6 +145,7 @@
         </w:rPr>
         <w:t>Miklas</w:t>
       </w:r>
+      <w:proofErr w:type="spellEnd"/>
     </w:p>
     <w:p>
       <w:pPr>
@@ -246,11 +248,19 @@
           <w:lang w:val="en-GB"/>
         </w:rPr>
       </w:pPr>
+      <w:proofErr w:type="spellStart"/>
       <w:r>
         <w:rPr>
           <w:lang w:val="en-GB"/>
         </w:rPr>
-        <w:t>Miklas tutorial</w:t>
+        <w:t>Miklas</w:t>
+      </w:r>
+      <w:proofErr w:type="spellEnd"/>
+      <w:r>
+        <w:rPr>
+          <w:lang w:val="en-GB"/>
+        </w:rPr>
+        <w:t xml:space="preserve"> tutorial</w:t>
       </w:r>
     </w:p>
     <w:p>
@@ -1364,7 +1374,15 @@
         <w:tab/>
       </w:r>
       <w:r>
-        <w:t>Jet Another Abbreviation</w:t>
+        <w:t xml:space="preserve">Jet </w:t>
+      </w:r>
+      <w:proofErr w:type="gramStart"/>
+      <w:r>
+        <w:t>Another</w:t>
+      </w:r>
+      <w:proofErr w:type="gramEnd"/>
+      <w:r>
+        <w:t xml:space="preserve"> Abbreviation</w:t>
       </w:r>
     </w:p>
     <w:p>
@@ -1417,7 +1435,31 @@
         <w:t xml:space="preserve">In </w:t>
       </w:r>
       <w:r>
-        <w:t>eclipse, for the Launcher, set the Working directory to “${workspace_loc}/miklas, in order to include the config files at the start of the application</w:t>
+        <w:t>eclipse, for the Launcher, set the Working directory to “${</w:t>
+      </w:r>
+      <w:proofErr w:type="spellStart"/>
+      <w:r>
+        <w:t>workspace_loc</w:t>
+      </w:r>
+      <w:proofErr w:type="spellEnd"/>
+      <w:r>
+        <w:t>}/</w:t>
+      </w:r>
+      <w:proofErr w:type="spellStart"/>
+      <w:r>
+        <w:t>miklas</w:t>
+      </w:r>
+      <w:proofErr w:type="spellEnd"/>
+      <w:r>
+        <w:t xml:space="preserve">, in order to include the </w:t>
+      </w:r>
+      <w:proofErr w:type="spellStart"/>
+      <w:r>
+        <w:t>config</w:t>
+      </w:r>
+      <w:proofErr w:type="spellEnd"/>
+      <w:r>
+        <w:t xml:space="preserve"> files at the start of the application</w:t>
       </w:r>
     </w:p>
     <w:p/>
@@ -1468,13 +1510,36 @@
       <w:pPr>
         <w:pStyle w:val="berschrift2"/>
       </w:pPr>
-      <w:r>
-        <w:t>Config Files</w:t>
-      </w:r>
-    </w:p>
-    <w:p>
-      <w:r>
-        <w:t>In the config file game.ini, a link to the real game config files exist.</w:t>
+      <w:proofErr w:type="spellStart"/>
+      <w:r>
+        <w:t>Config</w:t>
+      </w:r>
+      <w:proofErr w:type="spellEnd"/>
+      <w:r>
+        <w:t xml:space="preserve"> Files</w:t>
+      </w:r>
+    </w:p>
+    <w:p>
+      <w:r>
+        <w:t xml:space="preserve">In the </w:t>
+      </w:r>
+      <w:proofErr w:type="spellStart"/>
+      <w:proofErr w:type="gramStart"/>
+      <w:r>
+        <w:t>config</w:t>
+      </w:r>
+      <w:proofErr w:type="spellEnd"/>
+      <w:proofErr w:type="gramEnd"/>
+      <w:r>
+        <w:t xml:space="preserve"> file game.ini, a link to the real game </w:t>
+      </w:r>
+      <w:proofErr w:type="spellStart"/>
+      <w:r>
+        <w:t>config</w:t>
+      </w:r>
+      <w:proofErr w:type="spellEnd"/>
+      <w:r>
+        <w:t xml:space="preserve"> files exist.</w:t>
       </w:r>
     </w:p>
     <w:p>
@@ -1523,7 +1588,23 @@
     <w:p/>
     <w:p>
       <w:r>
-        <w:t>Here, the Path is set to “conf/ariverp2.ini”</w:t>
+        <w:t xml:space="preserve">Here, the Path </w:t>
+      </w:r>
+      <w:proofErr w:type="gramStart"/>
+      <w:r>
+        <w:t>is set</w:t>
+      </w:r>
+      <w:proofErr w:type="gramEnd"/>
+      <w:r>
+        <w:t xml:space="preserve"> to “</w:t>
+      </w:r>
+      <w:proofErr w:type="spellStart"/>
+      <w:r>
+        <w:t>conf</w:t>
+      </w:r>
+      <w:proofErr w:type="spellEnd"/>
+      <w:r>
+        <w:t>/ariverp2.ini”</w:t>
       </w:r>
     </w:p>
     <w:p>
@@ -1572,7 +1653,23 @@
     <w:p/>
     <w:p>
       <w:r>
-        <w:t xml:space="preserve">The world is created with layers. “_” means nothing. All other letters are assigned to certain “actors” in the world. </w:t>
+        <w:t xml:space="preserve">The world </w:t>
+      </w:r>
+      <w:proofErr w:type="gramStart"/>
+      <w:r>
+        <w:t>is created</w:t>
+      </w:r>
+      <w:proofErr w:type="gramEnd"/>
+      <w:r>
+        <w:t xml:space="preserve"> with layers. “_” means nothing. All other letters </w:t>
+      </w:r>
+      <w:proofErr w:type="gramStart"/>
+      <w:r>
+        <w:t>are assigned</w:t>
+      </w:r>
+      <w:proofErr w:type="gramEnd"/>
+      <w:r>
+        <w:t xml:space="preserve"> to certain “actors” in the world. </w:t>
       </w:r>
     </w:p>
     <w:p>
@@ -1670,7 +1767,23 @@
     </w:p>
     <w:p>
       <w:r>
-        <w:t>Each actor has a bodytypename. The bodytype defines the body of the actor.</w:t>
+        <w:t xml:space="preserve">Each actor has a </w:t>
+      </w:r>
+      <w:proofErr w:type="spellStart"/>
+      <w:r>
+        <w:t>bodytypename</w:t>
+      </w:r>
+      <w:proofErr w:type="spellEnd"/>
+      <w:r>
+        <w:t xml:space="preserve">. The </w:t>
+      </w:r>
+      <w:proofErr w:type="spellStart"/>
+      <w:r>
+        <w:t>bodytype</w:t>
+      </w:r>
+      <w:proofErr w:type="spellEnd"/>
+      <w:r>
+        <w:t xml:space="preserve"> defines the body of the actor.</w:t>
       </w:r>
     </w:p>
     <w:p/>
@@ -1720,7 +1833,23 @@
     <w:p/>
     <w:p>
       <w:r>
-        <w:t>In the case above, only internal events are associated with the body. An example is the “SETHEALTH”. The event is invoked from a class in the “classname”. If an event is activated it performs some action on the body.</w:t>
+        <w:t xml:space="preserve">In the case above, only internal events are associated with the body. An example is the “SETHEALTH”. The event </w:t>
+      </w:r>
+      <w:proofErr w:type="gramStart"/>
+      <w:r>
+        <w:t>is invoked</w:t>
+      </w:r>
+      <w:proofErr w:type="gramEnd"/>
+      <w:r>
+        <w:t xml:space="preserve"> from a class in the “</w:t>
+      </w:r>
+      <w:proofErr w:type="spellStart"/>
+      <w:r>
+        <w:t>classname</w:t>
+      </w:r>
+      <w:proofErr w:type="spellEnd"/>
+      <w:r>
+        <w:t>”. If an event is activated it performs some action on the body.</w:t>
       </w:r>
     </w:p>
     <w:p/>
@@ -1771,8 +1900,6 @@
       <w:r>
         <w:t>Only if a condition is satisfied, the event will execute. Conditions are defined as own invoked classes.</w:t>
       </w:r>
-      <w:bookmarkStart w:id="2" w:name="_GoBack"/>
-      <w:bookmarkEnd w:id="2"/>
     </w:p>
     <w:p>
       <w:r>
@@ -1817,67 +1944,6 @@
         </w:drawing>
       </w:r>
     </w:p>
-    <w:p>
-      <w:pPr>
-        <w:pStyle w:val="berschrift1"/>
-      </w:pPr>
-      <w:r>
-        <w:rPr>
-          <w:highlight w:val="yellow"/>
-        </w:rPr>
-        <w:lastRenderedPageBreak/>
-        <w:t>Welche Kategorisierung? Prioritization, functional/non functional, conceptual/technical</w:t>
-      </w:r>
-    </w:p>
-    <w:p>
-      <w:pPr>
-        <w:pStyle w:val="berschrift3"/>
-      </w:pPr>
-      <w:bookmarkStart w:id="3" w:name="_Toc403383703"/>
-      <w:r>
-        <w:t>General</w:t>
-      </w:r>
-      <w:bookmarkEnd w:id="3"/>
-    </w:p>
-    <w:p>
-      <w:r>
-        <w:t>cccc</w:t>
-      </w:r>
-    </w:p>
-    <w:p>
-      <w:pPr>
-        <w:pStyle w:val="berschrift3"/>
-      </w:pPr>
-      <w:bookmarkStart w:id="4" w:name="_Toc403383704"/>
-      <w:r>
-        <w:t>Project-specific</w:t>
-      </w:r>
-      <w:bookmarkEnd w:id="4"/>
-    </w:p>
-    <w:p>
-      <w:r>
-        <w:t>dhnjsdklsckls</w:t>
-      </w:r>
-    </w:p>
-    <w:p>
-      <w:pPr>
-        <w:pStyle w:val="Beschriftung"/>
-      </w:pPr>
-      <w:r>
-        <w:t>C</w:t>
-      </w:r>
-      <w:r>
-        <w:t>cc</w:t>
-      </w:r>
-    </w:p>
-    <w:p/>
-    <w:p>
-      <w:r>
-        <w:t>Vksdlvksdl</w:t>
-      </w:r>
-    </w:p>
-    <w:p/>
-    <w:p/>
     <w:p/>
     <w:p>
       <w:pPr>
@@ -1893,2295 +1959,17 @@
     </w:p>
     <w:p>
       <w:pPr>
-        <w:pStyle w:val="berschrift1"/>
-      </w:pPr>
-      <w:r>
-        <w:lastRenderedPageBreak/>
-        <w:t>Analysis (SOTA, Model)</w:t>
-      </w:r>
-    </w:p>
-    <w:p/>
-    <w:p>
-      <w:pPr>
-        <w:sectPr>
-          <w:pgSz w:w="11907" w:h="16840" w:code="9"/>
-          <w:pgMar w:top="1871" w:right="1361" w:bottom="1871" w:left="1361" w:header="1191" w:footer="1191" w:gutter="284"/>
-          <w:cols w:space="720"/>
-          <w:titlePg/>
-        </w:sectPr>
-      </w:pPr>
-    </w:p>
-    <w:p>
-      <w:pPr>
-        <w:pStyle w:val="berschrift1"/>
-      </w:pPr>
-      <w:r>
-        <w:lastRenderedPageBreak/>
-        <w:t>Conclusion</w:t>
-      </w:r>
-    </w:p>
-    <w:p/>
-    <w:p/>
-    <w:p>
-      <w:pPr>
-        <w:sectPr>
-          <w:pgSz w:w="11907" w:h="16840" w:code="9"/>
-          <w:pgMar w:top="1871" w:right="1361" w:bottom="1871" w:left="1361" w:header="1191" w:footer="1191" w:gutter="284"/>
-          <w:cols w:space="720"/>
-          <w:titlePg/>
-        </w:sectPr>
-      </w:pPr>
-    </w:p>
-    <w:p>
-      <w:pPr>
-        <w:pStyle w:val="berschrift1"/>
-      </w:pPr>
-      <w:r>
-        <w:lastRenderedPageBreak/>
-        <w:t>Todo</w:t>
-      </w:r>
-    </w:p>
-    <w:p/>
-    <w:p/>
-    <w:p>
-      <w:pPr>
-        <w:sectPr>
-          <w:pgSz w:w="11907" w:h="16840" w:code="9"/>
-          <w:pgMar w:top="1871" w:right="1361" w:bottom="1871" w:left="1361" w:header="1191" w:footer="1191" w:gutter="284"/>
-          <w:cols w:space="720"/>
-          <w:titlePg/>
-        </w:sectPr>
-      </w:pPr>
-    </w:p>
-    <w:p>
-      <w:pPr>
-        <w:pStyle w:val="berschrift1"/>
-      </w:pPr>
-      <w:bookmarkStart w:id="5" w:name="_Toc403383706"/>
-      <w:r>
-        <w:lastRenderedPageBreak/>
-        <w:t>Template Chapter</w:t>
-      </w:r>
-      <w:bookmarkEnd w:id="5"/>
-    </w:p>
-    <w:p>
-      <w:r>
-        <w:t>text</w:t>
-      </w:r>
-    </w:p>
-    <w:p>
-      <w:pPr>
-        <w:pStyle w:val="berschrift2"/>
-      </w:pPr>
-      <w:bookmarkStart w:id="6" w:name="_Toc403383707"/>
-      <w:r>
-        <w:t>Template</w:t>
-      </w:r>
-      <w:bookmarkEnd w:id="6"/>
-    </w:p>
-    <w:p/>
-    <w:p>
-      <w:pPr>
-        <w:pStyle w:val="berschrift3"/>
-      </w:pPr>
-      <w:bookmarkStart w:id="7" w:name="_Toc403383708"/>
-      <w:r>
-        <w:t>Cc</w:t>
-      </w:r>
-      <w:bookmarkEnd w:id="7"/>
-    </w:p>
-    <w:p/>
-    <w:p/>
-    <w:p>
-      <w:pPr>
-        <w:pStyle w:val="berschrift4"/>
-      </w:pPr>
-      <w:r>
-        <w:t>Jkclsacklsackla</w:t>
-      </w:r>
-    </w:p>
-    <w:p>
-      <w:r>
-        <w:t xml:space="preserve">nergy generation and consumption is maintained on the generation side. That means that it is the task of the generators to adapt to the changing load situation and always feed exactly as much energy into the system as is needed. Since electrical energy can generally not be stored in large amounts, the balance has to be kept not only on average but in every single point in time. </w:t>
-      </w:r>
-    </w:p>
-    <w:p/>
-    <w:p>
-      <w:r>
-        <w:t xml:space="preserve">A first </w:t>
-      </w:r>
-      <w:bookmarkStart w:id="8" w:name="OLE_LINK1"/>
-      <w:r>
-        <w:t xml:space="preserve">assessment </w:t>
-      </w:r>
-      <w:bookmarkEnd w:id="8"/>
-      <w:r>
-        <w:t xml:space="preserve">of this question shall be given considering </w:t>
-      </w:r>
-      <w:r>
-        <w:fldChar w:fldCharType="begin"/>
-      </w:r>
-      <w:r>
-        <w:instrText xml:space="preserve"> REF _Ref157518562 \h </w:instrText>
-      </w:r>
-      <w:r>
-        <w:instrText xml:space="preserve"> \* MERGEFORMAT </w:instrText>
-      </w:r>
-      <w:r>
-        <w:fldChar w:fldCharType="separate"/>
-      </w:r>
-      <w:r>
-        <w:t xml:space="preserve">Figure </w:t>
-      </w:r>
-      <w:r>
-        <w:rPr>
-          <w:noProof/>
-        </w:rPr>
-        <w:t>3</w:t>
-      </w:r>
-      <w:r>
-        <w:rPr>
-          <w:noProof/>
-        </w:rPr>
-        <w:t>.</w:t>
-      </w:r>
-      <w:r>
-        <w:rPr>
-          <w:noProof/>
-        </w:rPr>
-        <w:t>1</w:t>
-      </w:r>
-      <w:r>
-        <w:fldChar w:fldCharType="end"/>
-      </w:r>
-      <w:r>
-        <w:t xml:space="preserve">. In this figure, the total electrical energy demand of </w:t>
-      </w:r>
-      <w:smartTag w:uri="urn:schemas-microsoft-com:office:smarttags" w:element="place">
-        <w:smartTag w:uri="urn:schemas-microsoft-com:office:smarttags" w:element="country-region">
-          <w:r>
-            <w:t>Austria</w:t>
-          </w:r>
-        </w:smartTag>
-      </w:smartTag>
-      <w:r>
-        <w:t xml:space="preserve"> is depicted over an exemplary winter day (load profile of Sunday, 11.12.2005). Brauner et. al. have studied the DSM potential of Austrian households [Bra06], both the result of this study and own estimations of the respective industry DSM potential are also depicted in </w:t>
-      </w:r>
-      <w:r>
-        <w:fldChar w:fldCharType="begin"/>
-      </w:r>
-      <w:r>
-        <w:instrText xml:space="preserve"> REF _Ref157518562 \h </w:instrText>
-      </w:r>
-      <w:r>
-        <w:fldChar w:fldCharType="separate"/>
-      </w:r>
-      <w:r>
-        <w:t xml:space="preserve">Figure </w:t>
-      </w:r>
-      <w:r>
-        <w:rPr>
-          <w:b/>
-          <w:noProof/>
-        </w:rPr>
-        <w:t>3</w:t>
-      </w:r>
-      <w:r>
-        <w:t>.</w:t>
-      </w:r>
-      <w:r>
-        <w:rPr>
-          <w:b/>
-          <w:noProof/>
-        </w:rPr>
-        <w:t>1</w:t>
-      </w:r>
-      <w:r>
-        <w:fldChar w:fldCharType="end"/>
-      </w:r>
-      <w:r>
-        <w:t xml:space="preserve">. This diagram allows comparing the fixed load with the flexible portions of the total load profile. </w:t>
-      </w:r>
-    </w:p>
-    <w:p>
-      <w:pPr>
-        <w:keepNext/>
-      </w:pPr>
-      <w:r>
-        <w:rPr>
-          <w:noProof/>
-          <w:lang w:val="de-AT"/>
-        </w:rPr>
-        <w:lastRenderedPageBreak/>
-        <mc:AlternateContent>
-          <mc:Choice Requires="wpc">
-            <w:drawing>
-              <wp:inline distT="0" distB="0" distL="0" distR="0" wp14:anchorId="222F1401" wp14:editId="031F1FA4">
-                <wp:extent cx="5241925" cy="3296920"/>
-                <wp:effectExtent l="0" t="0" r="0" b="0"/>
-                <wp:docPr id="15" name="Zeichenbereich 840"/>
-                <wp:cNvGraphicFramePr>
-                  <a:graphicFrameLocks xmlns:a="http://schemas.openxmlformats.org/drawingml/2006/main"/>
-                </wp:cNvGraphicFramePr>
-                <a:graphic xmlns:a="http://schemas.openxmlformats.org/drawingml/2006/main">
-                  <a:graphicData uri="http://schemas.microsoft.com/office/word/2010/wordprocessingCanvas">
-                    <wpc:wpc>
-                      <wpc:bg>
-                        <a:noFill/>
-                      </wpc:bg>
-                      <wpc:whole>
-                        <a:ln>
-                          <a:noFill/>
-                        </a:ln>
-                      </wpc:whole>
-                      <pic:pic xmlns:pic="http://schemas.openxmlformats.org/drawingml/2006/picture">
-                        <pic:nvPicPr>
-                          <pic:cNvPr id="1" name="Picture 842"/>
-                          <pic:cNvPicPr>
-                            <a:picLocks noChangeAspect="1" noChangeArrowheads="1"/>
-                          </pic:cNvPicPr>
-                        </pic:nvPicPr>
-                        <pic:blipFill>
-                          <a:blip r:embed="rId23" cstate="print">
-                            <a:extLst>
-                              <a:ext uri="{28A0092B-C50C-407E-A947-70E740481C1C}">
-                                <a14:useLocalDpi xmlns:a14="http://schemas.microsoft.com/office/drawing/2010/main" val="0"/>
-                              </a:ext>
-                            </a:extLst>
-                          </a:blip>
-                          <a:srcRect l="5093" t="10498" r="1097" b="9138"/>
-                          <a:stretch>
-                            <a:fillRect/>
-                          </a:stretch>
-                        </pic:blipFill>
-                        <pic:spPr bwMode="auto">
-                          <a:xfrm>
-                            <a:off x="31750" y="538480"/>
-                            <a:ext cx="5034915" cy="2685415"/>
-                          </a:xfrm>
-                          <a:prstGeom prst="rect">
-                            <a:avLst/>
-                          </a:prstGeom>
-                          <a:noFill/>
-                          <a:ln>
-                            <a:noFill/>
-                          </a:ln>
-                          <a:extLst>
-                            <a:ext uri="{909E8E84-426E-40DD-AFC4-6F175D3DCCD1}">
-                              <a14:hiddenFill xmlns:a14="http://schemas.microsoft.com/office/drawing/2010/main">
-                                <a:solidFill>
-                                  <a:srgbClr val="FFFFFF"/>
-                                </a:solidFill>
-                              </a14:hiddenFill>
-                            </a:ext>
-                            <a:ext uri="{91240B29-F687-4F45-9708-019B960494DF}">
-                              <a14:hiddenLine xmlns:a14="http://schemas.microsoft.com/office/drawing/2010/main" w="9525">
-                                <a:solidFill>
-                                  <a:srgbClr val="000000"/>
-                                </a:solidFill>
-                                <a:miter lim="800000"/>
-                                <a:headEnd/>
-                                <a:tailEnd/>
-                              </a14:hiddenLine>
-                            </a:ext>
-                          </a:extLst>
-                        </pic:spPr>
-                      </pic:pic>
-                      <wps:wsp>
-                        <wps:cNvPr id="2" name="Text Box 843"/>
-                        <wps:cNvSpPr txBox="1">
-                          <a:spLocks noChangeArrowheads="1"/>
-                        </wps:cNvSpPr>
-                        <wps:spPr bwMode="auto">
-                          <a:xfrm>
-                            <a:off x="0" y="348615"/>
-                            <a:ext cx="570230" cy="189865"/>
-                          </a:xfrm>
-                          <a:prstGeom prst="rect">
-                            <a:avLst/>
-                          </a:prstGeom>
-                          <a:solidFill>
-                            <a:srgbClr val="FFFFFF"/>
-                          </a:solidFill>
-                          <a:ln>
-                            <a:noFill/>
-                          </a:ln>
-                          <a:extLst>
-                            <a:ext uri="{91240B29-F687-4F45-9708-019B960494DF}">
-                              <a14:hiddenLine xmlns:a14="http://schemas.microsoft.com/office/drawing/2010/main" w="9525">
-                                <a:solidFill>
-                                  <a:srgbClr val="000000"/>
-                                </a:solidFill>
-                                <a:miter lim="800000"/>
-                                <a:headEnd/>
-                                <a:tailEnd/>
-                              </a14:hiddenLine>
-                            </a:ext>
-                          </a:extLst>
-                        </wps:spPr>
-                        <wps:txbx>
-                          <w:txbxContent>
-                            <w:p>
-                              <w:pPr>
-                                <w:jc w:val="center"/>
-                                <w:rPr>
-                                  <w:rFonts w:ascii="Arial Narrow" w:hAnsi="Arial Narrow"/>
-                                  <w:sz w:val="18"/>
-                                  <w:szCs w:val="18"/>
-                                  <w:lang w:val="en-US"/>
-                                </w:rPr>
-                              </w:pPr>
-                              <w:r>
-                                <w:rPr>
-                                  <w:rFonts w:ascii="Arial Narrow" w:hAnsi="Arial Narrow"/>
-                                  <w:sz w:val="18"/>
-                                  <w:szCs w:val="18"/>
-                                  <w:lang w:val="en-US"/>
-                                </w:rPr>
-                                <w:t>Load</w:t>
-                              </w:r>
-                              <w:r>
-                                <w:rPr>
-                                  <w:rFonts w:ascii="Arial Narrow" w:hAnsi="Arial Narrow"/>
-                                  <w:sz w:val="18"/>
-                                  <w:szCs w:val="18"/>
-                                  <w:lang w:val="en-US"/>
-                                </w:rPr>
-                                <w:t xml:space="preserve"> [MV]</w:t>
-                              </w:r>
-                            </w:p>
-                          </w:txbxContent>
-                        </wps:txbx>
-                        <wps:bodyPr rot="0" vert="horz" wrap="square" lIns="0" tIns="0" rIns="0" bIns="0" anchor="t" anchorCtr="0" upright="1">
-                          <a:noAutofit/>
-                        </wps:bodyPr>
-                      </wps:wsp>
-                      <wps:wsp>
-                        <wps:cNvPr id="3" name="Freeform 844"/>
-                        <wps:cNvSpPr>
-                          <a:spLocks/>
-                        </wps:cNvSpPr>
-                        <wps:spPr bwMode="auto">
-                          <a:xfrm flipH="1">
-                            <a:off x="2849880" y="601980"/>
-                            <a:ext cx="412115" cy="628015"/>
-                          </a:xfrm>
-                          <a:custGeom>
-                            <a:avLst/>
-                            <a:gdLst>
-                              <a:gd name="T0" fmla="*/ 0 w 361"/>
-                              <a:gd name="T1" fmla="*/ 495 h 495"/>
-                              <a:gd name="T2" fmla="*/ 140 w 361"/>
-                              <a:gd name="T3" fmla="*/ 189 h 495"/>
-                              <a:gd name="T4" fmla="*/ 224 w 361"/>
-                              <a:gd name="T5" fmla="*/ 85 h 495"/>
-                              <a:gd name="T6" fmla="*/ 231 w 361"/>
-                              <a:gd name="T7" fmla="*/ 215 h 495"/>
-                              <a:gd name="T8" fmla="*/ 361 w 361"/>
-                              <a:gd name="T9" fmla="*/ 0 h 495"/>
-                            </a:gdLst>
-                            <a:ahLst/>
-                            <a:cxnLst>
-                              <a:cxn ang="0">
-                                <a:pos x="T0" y="T1"/>
-                              </a:cxn>
-                              <a:cxn ang="0">
-                                <a:pos x="T2" y="T3"/>
-                              </a:cxn>
-                              <a:cxn ang="0">
-                                <a:pos x="T4" y="T5"/>
-                              </a:cxn>
-                              <a:cxn ang="0">
-                                <a:pos x="T6" y="T7"/>
-                              </a:cxn>
-                              <a:cxn ang="0">
-                                <a:pos x="T8" y="T9"/>
-                              </a:cxn>
-                            </a:cxnLst>
-                            <a:rect l="0" t="0" r="r" b="b"/>
-                            <a:pathLst>
-                              <a:path w="361" h="495">
-                                <a:moveTo>
-                                  <a:pt x="0" y="495"/>
-                                </a:moveTo>
-                                <a:cubicBezTo>
-                                  <a:pt x="23" y="444"/>
-                                  <a:pt x="103" y="257"/>
-                                  <a:pt x="140" y="189"/>
-                                </a:cubicBezTo>
-                                <a:cubicBezTo>
-                                  <a:pt x="177" y="121"/>
-                                  <a:pt x="209" y="81"/>
-                                  <a:pt x="224" y="85"/>
-                                </a:cubicBezTo>
-                                <a:cubicBezTo>
-                                  <a:pt x="239" y="89"/>
-                                  <a:pt x="208" y="229"/>
-                                  <a:pt x="231" y="215"/>
-                                </a:cubicBezTo>
-                                <a:cubicBezTo>
-                                  <a:pt x="254" y="201"/>
-                                  <a:pt x="334" y="45"/>
-                                  <a:pt x="361" y="0"/>
-                                </a:cubicBezTo>
-                              </a:path>
-                            </a:pathLst>
-                          </a:custGeom>
-                          <a:noFill/>
-                          <a:ln w="3175">
-                            <a:solidFill>
-                              <a:srgbClr val="000000"/>
-                            </a:solidFill>
-                            <a:round/>
-                            <a:headEnd/>
-                            <a:tailEnd/>
-                          </a:ln>
-                          <a:extLst>
-                            <a:ext uri="{909E8E84-426E-40DD-AFC4-6F175D3DCCD1}">
-                              <a14:hiddenFill xmlns:a14="http://schemas.microsoft.com/office/drawing/2010/main">
-                                <a:solidFill>
-                                  <a:srgbClr val="FFFFFF"/>
-                                </a:solidFill>
-                              </a14:hiddenFill>
-                            </a:ext>
-                          </a:extLst>
-                        </wps:spPr>
-                        <wps:bodyPr rot="0" vert="horz" wrap="square" lIns="91440" tIns="45720" rIns="91440" bIns="45720" anchor="t" anchorCtr="0" upright="1">
-                          <a:noAutofit/>
-                        </wps:bodyPr>
-                      </wps:wsp>
-                      <wps:wsp>
-                        <wps:cNvPr id="4" name="Text Box 845"/>
-                        <wps:cNvSpPr txBox="1">
-                          <a:spLocks noChangeArrowheads="1"/>
-                        </wps:cNvSpPr>
-                        <wps:spPr bwMode="auto">
-                          <a:xfrm>
-                            <a:off x="2438400" y="443230"/>
-                            <a:ext cx="2133600" cy="158750"/>
-                          </a:xfrm>
-                          <a:prstGeom prst="rect">
-                            <a:avLst/>
-                          </a:prstGeom>
-                          <a:solidFill>
-                            <a:srgbClr val="FFFFFF"/>
-                          </a:solidFill>
-                          <a:ln>
-                            <a:noFill/>
-                          </a:ln>
-                          <a:extLst>
-                            <a:ext uri="{91240B29-F687-4F45-9708-019B960494DF}">
-                              <a14:hiddenLine xmlns:a14="http://schemas.microsoft.com/office/drawing/2010/main" w="9525">
-                                <a:solidFill>
-                                  <a:srgbClr val="000000"/>
-                                </a:solidFill>
-                                <a:miter lim="800000"/>
-                                <a:headEnd/>
-                                <a:tailEnd/>
-                              </a14:hiddenLine>
-                            </a:ext>
-                          </a:extLst>
-                        </wps:spPr>
-                        <wps:txbx>
-                          <w:txbxContent>
-                            <w:p>
-                              <w:pPr>
-                                <w:rPr>
-                                  <w:rFonts w:ascii="Arial Narrow" w:hAnsi="Arial Narrow"/>
-                                  <w:sz w:val="18"/>
-                                  <w:szCs w:val="18"/>
-                                  <w:lang w:val="de-DE"/>
-                                </w:rPr>
-                              </w:pPr>
-                              <w:r>
-                                <w:rPr>
-                                  <w:rFonts w:ascii="Arial Narrow" w:hAnsi="Arial Narrow"/>
-                                  <w:sz w:val="18"/>
-                                  <w:szCs w:val="18"/>
-                                  <w:lang w:val="de-DE"/>
-                                </w:rPr>
-                                <w:t>Shifting potential in households</w:t>
-                              </w:r>
-                            </w:p>
-                          </w:txbxContent>
-                        </wps:txbx>
-                        <wps:bodyPr rot="0" vert="horz" wrap="square" lIns="0" tIns="0" rIns="0" bIns="0" anchor="t" anchorCtr="0" upright="1">
-                          <a:noAutofit/>
-                        </wps:bodyPr>
-                      </wps:wsp>
-                      <wps:wsp>
-                        <wps:cNvPr id="5" name="Text Box 846"/>
-                        <wps:cNvSpPr txBox="1">
-                          <a:spLocks noChangeArrowheads="1"/>
-                        </wps:cNvSpPr>
-                        <wps:spPr bwMode="auto">
-                          <a:xfrm>
-                            <a:off x="4638675" y="3107055"/>
-                            <a:ext cx="570230" cy="189865"/>
-                          </a:xfrm>
-                          <a:prstGeom prst="rect">
-                            <a:avLst/>
-                          </a:prstGeom>
-                          <a:solidFill>
-                            <a:srgbClr val="FFFFFF"/>
-                          </a:solidFill>
-                          <a:ln>
-                            <a:noFill/>
-                          </a:ln>
-                          <a:extLst>
-                            <a:ext uri="{91240B29-F687-4F45-9708-019B960494DF}">
-                              <a14:hiddenLine xmlns:a14="http://schemas.microsoft.com/office/drawing/2010/main" w="9525">
-                                <a:solidFill>
-                                  <a:srgbClr val="000000"/>
-                                </a:solidFill>
-                                <a:miter lim="800000"/>
-                                <a:headEnd/>
-                                <a:tailEnd/>
-                              </a14:hiddenLine>
-                            </a:ext>
-                          </a:extLst>
-                        </wps:spPr>
-                        <wps:txbx>
-                          <w:txbxContent>
-                            <w:p>
-                              <w:pPr>
-                                <w:jc w:val="center"/>
-                                <w:rPr>
-                                  <w:rFonts w:ascii="Arial Narrow" w:hAnsi="Arial Narrow"/>
-                                  <w:sz w:val="18"/>
-                                  <w:szCs w:val="18"/>
-                                  <w:lang w:val="en-US"/>
-                                </w:rPr>
-                              </w:pPr>
-                              <w:r>
-                                <w:rPr>
-                                  <w:rFonts w:ascii="Arial Narrow" w:hAnsi="Arial Narrow"/>
-                                  <w:sz w:val="18"/>
-                                  <w:szCs w:val="18"/>
-                                  <w:lang w:val="en-US"/>
-                                </w:rPr>
-                                <w:t>Time of day</w:t>
-                              </w:r>
-                            </w:p>
-                          </w:txbxContent>
-                        </wps:txbx>
-                        <wps:bodyPr rot="0" vert="horz" wrap="square" lIns="0" tIns="0" rIns="0" bIns="0" anchor="t" anchorCtr="0" upright="1">
-                          <a:noAutofit/>
-                        </wps:bodyPr>
-                      </wps:wsp>
-                      <wps:wsp>
-                        <wps:cNvPr id="6" name="Text Box 847"/>
-                        <wps:cNvSpPr txBox="1">
-                          <a:spLocks noChangeArrowheads="1"/>
-                        </wps:cNvSpPr>
-                        <wps:spPr bwMode="auto">
-                          <a:xfrm>
-                            <a:off x="1298575" y="63500"/>
-                            <a:ext cx="3578225" cy="165100"/>
-                          </a:xfrm>
-                          <a:prstGeom prst="rect">
-                            <a:avLst/>
-                          </a:prstGeom>
-                          <a:solidFill>
-                            <a:srgbClr val="FFFFFF"/>
-                          </a:solidFill>
-                          <a:ln>
-                            <a:noFill/>
-                          </a:ln>
-                          <a:extLst>
-                            <a:ext uri="{91240B29-F687-4F45-9708-019B960494DF}">
-                              <a14:hiddenLine xmlns:a14="http://schemas.microsoft.com/office/drawing/2010/main" w="9525">
-                                <a:solidFill>
-                                  <a:srgbClr val="000000"/>
-                                </a:solidFill>
-                                <a:miter lim="800000"/>
-                                <a:headEnd/>
-                                <a:tailEnd/>
-                              </a14:hiddenLine>
-                            </a:ext>
-                          </a:extLst>
-                        </wps:spPr>
-                        <wps:txbx>
-                          <w:txbxContent>
-                            <w:p>
-                              <w:pPr>
-                                <w:rPr>
-                                  <w:rFonts w:ascii="Arial Narrow" w:hAnsi="Arial Narrow"/>
-                                  <w:sz w:val="18"/>
-                                  <w:szCs w:val="18"/>
-                                </w:rPr>
-                              </w:pPr>
-                              <w:r>
-                                <w:rPr>
-                                  <w:rFonts w:ascii="Arial Narrow" w:hAnsi="Arial Narrow"/>
-                                  <w:sz w:val="18"/>
-                                  <w:szCs w:val="18"/>
-                                </w:rPr>
-                                <w:t>Shiftable loads in industry and small businesses (conservative estimation)</w:t>
-                              </w:r>
-                            </w:p>
-                          </w:txbxContent>
-                        </wps:txbx>
-                        <wps:bodyPr rot="0" vert="horz" wrap="square" lIns="0" tIns="0" rIns="0" bIns="0" anchor="t" anchorCtr="0" upright="1">
-                          <a:noAutofit/>
-                        </wps:bodyPr>
-                      </wps:wsp>
-                      <wps:wsp>
-                        <wps:cNvPr id="7" name="Freeform 848"/>
-                        <wps:cNvSpPr>
-                          <a:spLocks/>
-                        </wps:cNvSpPr>
-                        <wps:spPr bwMode="auto">
-                          <a:xfrm flipH="1">
-                            <a:off x="3800475" y="411480"/>
-                            <a:ext cx="601345" cy="1013460"/>
-                          </a:xfrm>
-                          <a:custGeom>
-                            <a:avLst/>
-                            <a:gdLst>
-                              <a:gd name="T0" fmla="*/ 0 w 361"/>
-                              <a:gd name="T1" fmla="*/ 495 h 495"/>
-                              <a:gd name="T2" fmla="*/ 140 w 361"/>
-                              <a:gd name="T3" fmla="*/ 189 h 495"/>
-                              <a:gd name="T4" fmla="*/ 224 w 361"/>
-                              <a:gd name="T5" fmla="*/ 85 h 495"/>
-                              <a:gd name="T6" fmla="*/ 231 w 361"/>
-                              <a:gd name="T7" fmla="*/ 215 h 495"/>
-                              <a:gd name="T8" fmla="*/ 361 w 361"/>
-                              <a:gd name="T9" fmla="*/ 0 h 495"/>
-                            </a:gdLst>
-                            <a:ahLst/>
-                            <a:cxnLst>
-                              <a:cxn ang="0">
-                                <a:pos x="T0" y="T1"/>
-                              </a:cxn>
-                              <a:cxn ang="0">
-                                <a:pos x="T2" y="T3"/>
-                              </a:cxn>
-                              <a:cxn ang="0">
-                                <a:pos x="T4" y="T5"/>
-                              </a:cxn>
-                              <a:cxn ang="0">
-                                <a:pos x="T6" y="T7"/>
-                              </a:cxn>
-                              <a:cxn ang="0">
-                                <a:pos x="T8" y="T9"/>
-                              </a:cxn>
-                            </a:cxnLst>
-                            <a:rect l="0" t="0" r="r" b="b"/>
-                            <a:pathLst>
-                              <a:path w="361" h="495">
-                                <a:moveTo>
-                                  <a:pt x="0" y="495"/>
-                                </a:moveTo>
-                                <a:cubicBezTo>
-                                  <a:pt x="23" y="444"/>
-                                  <a:pt x="103" y="257"/>
-                                  <a:pt x="140" y="189"/>
-                                </a:cubicBezTo>
-                                <a:cubicBezTo>
-                                  <a:pt x="177" y="121"/>
-                                  <a:pt x="209" y="81"/>
-                                  <a:pt x="224" y="85"/>
-                                </a:cubicBezTo>
-                                <a:cubicBezTo>
-                                  <a:pt x="239" y="89"/>
-                                  <a:pt x="208" y="229"/>
-                                  <a:pt x="231" y="215"/>
-                                </a:cubicBezTo>
-                                <a:cubicBezTo>
-                                  <a:pt x="254" y="201"/>
-                                  <a:pt x="334" y="45"/>
-                                  <a:pt x="361" y="0"/>
-                                </a:cubicBezTo>
-                              </a:path>
-                            </a:pathLst>
-                          </a:custGeom>
-                          <a:noFill/>
-                          <a:ln w="3175">
-                            <a:solidFill>
-                              <a:srgbClr val="000000"/>
-                            </a:solidFill>
-                            <a:round/>
-                            <a:headEnd/>
-                            <a:tailEnd/>
-                          </a:ln>
-                          <a:extLst>
-                            <a:ext uri="{909E8E84-426E-40DD-AFC4-6F175D3DCCD1}">
-                              <a14:hiddenFill xmlns:a14="http://schemas.microsoft.com/office/drawing/2010/main">
-                                <a:solidFill>
-                                  <a:srgbClr val="FFFFFF"/>
-                                </a:solidFill>
-                              </a14:hiddenFill>
-                            </a:ext>
-                          </a:extLst>
-                        </wps:spPr>
-                        <wps:bodyPr rot="0" vert="horz" wrap="square" lIns="91440" tIns="45720" rIns="91440" bIns="45720" anchor="t" anchorCtr="0" upright="1">
-                          <a:noAutofit/>
-                        </wps:bodyPr>
-                      </wps:wsp>
-                      <wps:wsp>
-                        <wps:cNvPr id="8" name="Text Box 849"/>
-                        <wps:cNvSpPr txBox="1">
-                          <a:spLocks noChangeArrowheads="1"/>
-                        </wps:cNvSpPr>
-                        <wps:spPr bwMode="auto">
-                          <a:xfrm>
-                            <a:off x="3134995" y="250825"/>
-                            <a:ext cx="1360805" cy="127000"/>
-                          </a:xfrm>
-                          <a:prstGeom prst="rect">
-                            <a:avLst/>
-                          </a:prstGeom>
-                          <a:noFill/>
-                          <a:ln>
-                            <a:noFill/>
-                          </a:ln>
-                          <a:extLst>
-                            <a:ext uri="{909E8E84-426E-40DD-AFC4-6F175D3DCCD1}">
-                              <a14:hiddenFill xmlns:a14="http://schemas.microsoft.com/office/drawing/2010/main">
-                                <a:solidFill>
-                                  <a:srgbClr val="FFFFFF"/>
-                                </a:solidFill>
-                              </a14:hiddenFill>
-                            </a:ext>
-                            <a:ext uri="{91240B29-F687-4F45-9708-019B960494DF}">
-                              <a14:hiddenLine xmlns:a14="http://schemas.microsoft.com/office/drawing/2010/main" w="9525">
-                                <a:solidFill>
-                                  <a:srgbClr val="000000"/>
-                                </a:solidFill>
-                                <a:miter lim="800000"/>
-                                <a:headEnd/>
-                                <a:tailEnd/>
-                              </a14:hiddenLine>
-                            </a:ext>
-                          </a:extLst>
-                        </wps:spPr>
-                        <wps:txbx>
-                          <w:txbxContent>
-                            <w:p>
-                              <w:pPr>
-                                <w:jc w:val="right"/>
-                                <w:rPr>
-                                  <w:rFonts w:ascii="Arial Narrow" w:hAnsi="Arial Narrow"/>
-                                  <w:sz w:val="18"/>
-                                  <w:szCs w:val="18"/>
-                                  <w:lang w:val="de-DE"/>
-                                </w:rPr>
-                              </w:pPr>
-                              <w:r>
-                                <w:rPr>
-                                  <w:rFonts w:ascii="Arial Narrow" w:hAnsi="Arial Narrow"/>
-                                  <w:sz w:val="18"/>
-                                  <w:szCs w:val="18"/>
-                                  <w:lang w:val="de-DE"/>
-                                </w:rPr>
-                                <w:t>Non-shiftable loads</w:t>
-                              </w:r>
-                            </w:p>
-                          </w:txbxContent>
-                        </wps:txbx>
-                        <wps:bodyPr rot="0" vert="horz" wrap="square" lIns="0" tIns="0" rIns="0" bIns="0" anchor="t" anchorCtr="0" upright="1">
-                          <a:noAutofit/>
-                        </wps:bodyPr>
-                      </wps:wsp>
-                      <wps:wsp>
-                        <wps:cNvPr id="9" name="Freeform 850"/>
-                        <wps:cNvSpPr>
-                          <a:spLocks/>
-                        </wps:cNvSpPr>
-                        <wps:spPr bwMode="auto">
-                          <a:xfrm>
-                            <a:off x="949960" y="538480"/>
-                            <a:ext cx="746125" cy="913130"/>
-                          </a:xfrm>
-                          <a:custGeom>
-                            <a:avLst/>
-                            <a:gdLst>
-                              <a:gd name="T0" fmla="*/ 0 w 361"/>
-                              <a:gd name="T1" fmla="*/ 495 h 495"/>
-                              <a:gd name="T2" fmla="*/ 140 w 361"/>
-                              <a:gd name="T3" fmla="*/ 189 h 495"/>
-                              <a:gd name="T4" fmla="*/ 224 w 361"/>
-                              <a:gd name="T5" fmla="*/ 85 h 495"/>
-                              <a:gd name="T6" fmla="*/ 231 w 361"/>
-                              <a:gd name="T7" fmla="*/ 215 h 495"/>
-                              <a:gd name="T8" fmla="*/ 361 w 361"/>
-                              <a:gd name="T9" fmla="*/ 0 h 495"/>
-                            </a:gdLst>
-                            <a:ahLst/>
-                            <a:cxnLst>
-                              <a:cxn ang="0">
-                                <a:pos x="T0" y="T1"/>
-                              </a:cxn>
-                              <a:cxn ang="0">
-                                <a:pos x="T2" y="T3"/>
-                              </a:cxn>
-                              <a:cxn ang="0">
-                                <a:pos x="T4" y="T5"/>
-                              </a:cxn>
-                              <a:cxn ang="0">
-                                <a:pos x="T6" y="T7"/>
-                              </a:cxn>
-                              <a:cxn ang="0">
-                                <a:pos x="T8" y="T9"/>
-                              </a:cxn>
-                            </a:cxnLst>
-                            <a:rect l="0" t="0" r="r" b="b"/>
-                            <a:pathLst>
-                              <a:path w="361" h="495">
-                                <a:moveTo>
-                                  <a:pt x="0" y="495"/>
-                                </a:moveTo>
-                                <a:cubicBezTo>
-                                  <a:pt x="23" y="444"/>
-                                  <a:pt x="103" y="257"/>
-                                  <a:pt x="140" y="189"/>
-                                </a:cubicBezTo>
-                                <a:cubicBezTo>
-                                  <a:pt x="177" y="121"/>
-                                  <a:pt x="209" y="81"/>
-                                  <a:pt x="224" y="85"/>
-                                </a:cubicBezTo>
-                                <a:cubicBezTo>
-                                  <a:pt x="239" y="89"/>
-                                  <a:pt x="208" y="229"/>
-                                  <a:pt x="231" y="215"/>
-                                </a:cubicBezTo>
-                                <a:cubicBezTo>
-                                  <a:pt x="254" y="201"/>
-                                  <a:pt x="334" y="45"/>
-                                  <a:pt x="361" y="0"/>
-                                </a:cubicBezTo>
-                              </a:path>
-                            </a:pathLst>
-                          </a:custGeom>
-                          <a:noFill/>
-                          <a:ln w="3175">
-                            <a:solidFill>
-                              <a:srgbClr val="000000"/>
-                            </a:solidFill>
-                            <a:round/>
-                            <a:headEnd/>
-                            <a:tailEnd/>
-                          </a:ln>
-                          <a:extLst>
-                            <a:ext uri="{909E8E84-426E-40DD-AFC4-6F175D3DCCD1}">
-                              <a14:hiddenFill xmlns:a14="http://schemas.microsoft.com/office/drawing/2010/main">
-                                <a:solidFill>
-                                  <a:srgbClr val="FFFFFF"/>
-                                </a:solidFill>
-                              </a14:hiddenFill>
-                            </a:ext>
-                          </a:extLst>
-                        </wps:spPr>
-                        <wps:bodyPr rot="0" vert="horz" wrap="square" lIns="91440" tIns="45720" rIns="91440" bIns="45720" anchor="t" anchorCtr="0" upright="1">
-                          <a:noAutofit/>
-                        </wps:bodyPr>
-                      </wps:wsp>
-                      <wps:wsp>
-                        <wps:cNvPr id="10" name="Text Box 851"/>
-                        <wps:cNvSpPr txBox="1">
-                          <a:spLocks noChangeArrowheads="1"/>
-                        </wps:cNvSpPr>
-                        <wps:spPr bwMode="auto">
-                          <a:xfrm>
-                            <a:off x="1371600" y="248285"/>
-                            <a:ext cx="826135" cy="285115"/>
-                          </a:xfrm>
-                          <a:prstGeom prst="rect">
-                            <a:avLst/>
-                          </a:prstGeom>
-                          <a:solidFill>
-                            <a:srgbClr val="FFFFFF"/>
-                          </a:solidFill>
-                          <a:ln>
-                            <a:noFill/>
-                          </a:ln>
-                          <a:extLst>
-                            <a:ext uri="{91240B29-F687-4F45-9708-019B960494DF}">
-                              <a14:hiddenLine xmlns:a14="http://schemas.microsoft.com/office/drawing/2010/main" w="9525">
-                                <a:solidFill>
-                                  <a:srgbClr val="000000"/>
-                                </a:solidFill>
-                                <a:miter lim="800000"/>
-                                <a:headEnd/>
-                                <a:tailEnd/>
-                              </a14:hiddenLine>
-                            </a:ext>
-                          </a:extLst>
-                        </wps:spPr>
-                        <wps:txbx>
-                          <w:txbxContent>
-                            <w:p>
-                              <w:pPr>
-                                <w:spacing w:line="240" w:lineRule="auto"/>
-                                <w:jc w:val="center"/>
-                                <w:rPr>
-                                  <w:rFonts w:ascii="Arial Narrow" w:hAnsi="Arial Narrow"/>
-                                  <w:sz w:val="18"/>
-                                  <w:szCs w:val="18"/>
-                                  <w:lang w:val="de-DE"/>
-                                </w:rPr>
-                              </w:pPr>
-                              <w:r>
-                                <w:rPr>
-                                  <w:rFonts w:ascii="Arial Narrow" w:hAnsi="Arial Narrow"/>
-                                  <w:sz w:val="18"/>
-                                  <w:szCs w:val="18"/>
-                                  <w:lang w:val="de-DE"/>
-                                </w:rPr>
-                                <w:t>Effect of charging electrical heaters</w:t>
-                              </w:r>
-                            </w:p>
-                          </w:txbxContent>
-                        </wps:txbx>
-                        <wps:bodyPr rot="0" vert="horz" wrap="square" lIns="0" tIns="0" rIns="0" bIns="0" anchor="t" anchorCtr="0" upright="1">
-                          <a:noAutofit/>
-                        </wps:bodyPr>
-                      </wps:wsp>
-                      <wps:wsp>
-                        <wps:cNvPr id="11" name="Freeform 852"/>
-                        <wps:cNvSpPr>
-                          <a:spLocks/>
-                        </wps:cNvSpPr>
-                        <wps:spPr bwMode="auto">
-                          <a:xfrm>
-                            <a:off x="633095" y="221615"/>
-                            <a:ext cx="746125" cy="913130"/>
-                          </a:xfrm>
-                          <a:custGeom>
-                            <a:avLst/>
-                            <a:gdLst>
-                              <a:gd name="T0" fmla="*/ 0 w 361"/>
-                              <a:gd name="T1" fmla="*/ 495 h 495"/>
-                              <a:gd name="T2" fmla="*/ 140 w 361"/>
-                              <a:gd name="T3" fmla="*/ 189 h 495"/>
-                              <a:gd name="T4" fmla="*/ 224 w 361"/>
-                              <a:gd name="T5" fmla="*/ 85 h 495"/>
-                              <a:gd name="T6" fmla="*/ 231 w 361"/>
-                              <a:gd name="T7" fmla="*/ 215 h 495"/>
-                              <a:gd name="T8" fmla="*/ 361 w 361"/>
-                              <a:gd name="T9" fmla="*/ 0 h 495"/>
-                            </a:gdLst>
-                            <a:ahLst/>
-                            <a:cxnLst>
-                              <a:cxn ang="0">
-                                <a:pos x="T0" y="T1"/>
-                              </a:cxn>
-                              <a:cxn ang="0">
-                                <a:pos x="T2" y="T3"/>
-                              </a:cxn>
-                              <a:cxn ang="0">
-                                <a:pos x="T4" y="T5"/>
-                              </a:cxn>
-                              <a:cxn ang="0">
-                                <a:pos x="T6" y="T7"/>
-                              </a:cxn>
-                              <a:cxn ang="0">
-                                <a:pos x="T8" y="T9"/>
-                              </a:cxn>
-                            </a:cxnLst>
-                            <a:rect l="0" t="0" r="r" b="b"/>
-                            <a:pathLst>
-                              <a:path w="361" h="495">
-                                <a:moveTo>
-                                  <a:pt x="0" y="495"/>
-                                </a:moveTo>
-                                <a:cubicBezTo>
-                                  <a:pt x="23" y="444"/>
-                                  <a:pt x="103" y="257"/>
-                                  <a:pt x="140" y="189"/>
-                                </a:cubicBezTo>
-                                <a:cubicBezTo>
-                                  <a:pt x="177" y="121"/>
-                                  <a:pt x="209" y="81"/>
-                                  <a:pt x="224" y="85"/>
-                                </a:cubicBezTo>
-                                <a:cubicBezTo>
-                                  <a:pt x="239" y="89"/>
-                                  <a:pt x="208" y="229"/>
-                                  <a:pt x="231" y="215"/>
-                                </a:cubicBezTo>
-                                <a:cubicBezTo>
-                                  <a:pt x="254" y="201"/>
-                                  <a:pt x="334" y="45"/>
-                                  <a:pt x="361" y="0"/>
-                                </a:cubicBezTo>
-                              </a:path>
-                            </a:pathLst>
-                          </a:custGeom>
-                          <a:noFill/>
-                          <a:ln w="3175">
-                            <a:solidFill>
-                              <a:srgbClr val="000000"/>
-                            </a:solidFill>
-                            <a:round/>
-                            <a:headEnd/>
-                            <a:tailEnd/>
-                          </a:ln>
-                          <a:extLst>
-                            <a:ext uri="{909E8E84-426E-40DD-AFC4-6F175D3DCCD1}">
-                              <a14:hiddenFill xmlns:a14="http://schemas.microsoft.com/office/drawing/2010/main">
-                                <a:solidFill>
-                                  <a:srgbClr val="FFFFFF"/>
-                                </a:solidFill>
-                              </a14:hiddenFill>
-                            </a:ext>
-                          </a:extLst>
-                        </wps:spPr>
-                        <wps:bodyPr rot="0" vert="horz" wrap="square" lIns="91440" tIns="45720" rIns="91440" bIns="45720" anchor="t" anchorCtr="0" upright="1">
-                          <a:noAutofit/>
-                        </wps:bodyPr>
-                      </wps:wsp>
-                      <wps:wsp>
-                        <wps:cNvPr id="12" name="Rectangle 853"/>
-                        <wps:cNvSpPr>
-                          <a:spLocks noChangeAspect="1" noChangeArrowheads="1"/>
-                        </wps:cNvSpPr>
-                        <wps:spPr bwMode="auto">
-                          <a:xfrm>
-                            <a:off x="2574290" y="1023620"/>
-                            <a:ext cx="43180" cy="43180"/>
-                          </a:xfrm>
-                          <a:prstGeom prst="rect">
-                            <a:avLst/>
-                          </a:prstGeom>
-                          <a:solidFill>
-                            <a:srgbClr val="000000"/>
-                          </a:solidFill>
-                          <a:ln>
-                            <a:noFill/>
-                          </a:ln>
-                          <a:extLst>
-                            <a:ext uri="{91240B29-F687-4F45-9708-019B960494DF}">
-                              <a14:hiddenLine xmlns:a14="http://schemas.microsoft.com/office/drawing/2010/main" w="9525">
-                                <a:solidFill>
-                                  <a:srgbClr val="000000"/>
-                                </a:solidFill>
-                                <a:miter lim="800000"/>
-                                <a:headEnd/>
-                                <a:tailEnd/>
-                              </a14:hiddenLine>
-                            </a:ext>
-                          </a:extLst>
-                        </wps:spPr>
-                        <wps:bodyPr rot="0" vert="horz" wrap="square" lIns="91440" tIns="45720" rIns="91440" bIns="45720" anchor="t" anchorCtr="0" upright="1">
-                          <a:noAutofit/>
-                        </wps:bodyPr>
-                      </wps:wsp>
-                      <wps:wsp>
-                        <wps:cNvPr id="13" name="Freeform 854"/>
-                        <wps:cNvSpPr>
-                          <a:spLocks/>
-                        </wps:cNvSpPr>
-                        <wps:spPr bwMode="auto">
-                          <a:xfrm flipH="1">
-                            <a:off x="2286000" y="598170"/>
-                            <a:ext cx="304800" cy="457200"/>
-                          </a:xfrm>
-                          <a:custGeom>
-                            <a:avLst/>
-                            <a:gdLst>
-                              <a:gd name="T0" fmla="*/ 0 w 361"/>
-                              <a:gd name="T1" fmla="*/ 495 h 495"/>
-                              <a:gd name="T2" fmla="*/ 140 w 361"/>
-                              <a:gd name="T3" fmla="*/ 189 h 495"/>
-                              <a:gd name="T4" fmla="*/ 224 w 361"/>
-                              <a:gd name="T5" fmla="*/ 85 h 495"/>
-                              <a:gd name="T6" fmla="*/ 231 w 361"/>
-                              <a:gd name="T7" fmla="*/ 215 h 495"/>
-                              <a:gd name="T8" fmla="*/ 361 w 361"/>
-                              <a:gd name="T9" fmla="*/ 0 h 495"/>
-                            </a:gdLst>
-                            <a:ahLst/>
-                            <a:cxnLst>
-                              <a:cxn ang="0">
-                                <a:pos x="T0" y="T1"/>
-                              </a:cxn>
-                              <a:cxn ang="0">
-                                <a:pos x="T2" y="T3"/>
-                              </a:cxn>
-                              <a:cxn ang="0">
-                                <a:pos x="T4" y="T5"/>
-                              </a:cxn>
-                              <a:cxn ang="0">
-                                <a:pos x="T6" y="T7"/>
-                              </a:cxn>
-                              <a:cxn ang="0">
-                                <a:pos x="T8" y="T9"/>
-                              </a:cxn>
-                            </a:cxnLst>
-                            <a:rect l="0" t="0" r="r" b="b"/>
-                            <a:pathLst>
-                              <a:path w="361" h="495">
-                                <a:moveTo>
-                                  <a:pt x="0" y="495"/>
-                                </a:moveTo>
-                                <a:cubicBezTo>
-                                  <a:pt x="23" y="444"/>
-                                  <a:pt x="103" y="257"/>
-                                  <a:pt x="140" y="189"/>
-                                </a:cubicBezTo>
-                                <a:cubicBezTo>
-                                  <a:pt x="177" y="121"/>
-                                  <a:pt x="209" y="81"/>
-                                  <a:pt x="224" y="85"/>
-                                </a:cubicBezTo>
-                                <a:cubicBezTo>
-                                  <a:pt x="239" y="89"/>
-                                  <a:pt x="208" y="229"/>
-                                  <a:pt x="231" y="215"/>
-                                </a:cubicBezTo>
-                                <a:cubicBezTo>
-                                  <a:pt x="254" y="201"/>
-                                  <a:pt x="334" y="45"/>
-                                  <a:pt x="361" y="0"/>
-                                </a:cubicBezTo>
-                              </a:path>
-                            </a:pathLst>
-                          </a:custGeom>
-                          <a:noFill/>
-                          <a:ln w="3175">
-                            <a:solidFill>
-                              <a:srgbClr val="000000"/>
-                            </a:solidFill>
-                            <a:round/>
-                            <a:headEnd/>
-                            <a:tailEnd/>
-                          </a:ln>
-                          <a:extLst>
-                            <a:ext uri="{909E8E84-426E-40DD-AFC4-6F175D3DCCD1}">
-                              <a14:hiddenFill xmlns:a14="http://schemas.microsoft.com/office/drawing/2010/main">
-                                <a:solidFill>
-                                  <a:srgbClr val="FFFFFF"/>
-                                </a:solidFill>
-                              </a14:hiddenFill>
-                            </a:ext>
-                          </a:extLst>
-                        </wps:spPr>
-                        <wps:bodyPr rot="0" vert="horz" wrap="square" lIns="91440" tIns="45720" rIns="91440" bIns="45720" anchor="t" anchorCtr="0" upright="1">
-                          <a:noAutofit/>
-                        </wps:bodyPr>
-                      </wps:wsp>
-                      <wps:wsp>
-                        <wps:cNvPr id="14" name="Text Box 855"/>
-                        <wps:cNvSpPr txBox="1">
-                          <a:spLocks noChangeArrowheads="1"/>
-                        </wps:cNvSpPr>
-                        <wps:spPr bwMode="auto">
-                          <a:xfrm>
-                            <a:off x="2217420" y="461010"/>
-                            <a:ext cx="167640" cy="158750"/>
-                          </a:xfrm>
-                          <a:prstGeom prst="rect">
-                            <a:avLst/>
-                          </a:prstGeom>
-                          <a:solidFill>
-                            <a:srgbClr val="FFFFFF"/>
-                          </a:solidFill>
-                          <a:ln>
-                            <a:noFill/>
-                          </a:ln>
-                          <a:extLst>
-                            <a:ext uri="{91240B29-F687-4F45-9708-019B960494DF}">
-                              <a14:hiddenLine xmlns:a14="http://schemas.microsoft.com/office/drawing/2010/main" w="9525">
-                                <a:solidFill>
-                                  <a:srgbClr val="000000"/>
-                                </a:solidFill>
-                                <a:miter lim="800000"/>
-                                <a:headEnd/>
-                                <a:tailEnd/>
-                              </a14:hiddenLine>
-                            </a:ext>
-                          </a:extLst>
-                        </wps:spPr>
-                        <wps:txbx>
-                          <w:txbxContent>
-                            <w:p>
-                              <w:pPr>
-                                <w:rPr>
-                                  <w:rFonts w:ascii="Arial Narrow" w:hAnsi="Arial Narrow"/>
-                                  <w:i/>
-                                  <w:sz w:val="18"/>
-                                  <w:szCs w:val="18"/>
-                                  <w:lang w:val="de-DE"/>
-                                </w:rPr>
-                              </w:pPr>
-                              <w:r>
-                                <w:rPr>
-                                  <w:rFonts w:ascii="Arial Narrow" w:hAnsi="Arial Narrow"/>
-                                  <w:sz w:val="18"/>
-                                  <w:szCs w:val="18"/>
-                                  <w:lang w:val="de-DE"/>
-                                </w:rPr>
-                                <w:t>Δ</w:t>
-                              </w:r>
-                              <w:r>
-                                <w:rPr>
-                                  <w:rFonts w:ascii="Arial Narrow" w:hAnsi="Arial Narrow"/>
-                                  <w:i/>
-                                  <w:sz w:val="18"/>
-                                  <w:szCs w:val="18"/>
-                                  <w:lang w:val="de-DE"/>
-                                </w:rPr>
-                                <w:t>E</w:t>
-                              </w:r>
-                            </w:p>
-                          </w:txbxContent>
-                        </wps:txbx>
-                        <wps:bodyPr rot="0" vert="horz" wrap="square" lIns="0" tIns="0" rIns="0" bIns="0" anchor="t" anchorCtr="0" upright="1">
-                          <a:noAutofit/>
-                        </wps:bodyPr>
-                      </wps:wsp>
-                    </wpc:wpc>
-                  </a:graphicData>
-                </a:graphic>
-              </wp:inline>
-            </w:drawing>
-          </mc:Choice>
-          <mc:Fallback>
-            <w:pict>
-              <v:group w14:anchorId="222F1401" id="Zeichenbereich 840" o:spid="_x0000_s1026" editas="canvas" style="width:412.75pt;height:259.6pt;mso-position-horizontal-relative:char;mso-position-vertical-relative:line" coordsize="52419,32969" o:gfxdata="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">
-                <v:shapetype id="_x0000_t75" coordsize="21600,21600" o:spt="75" o:preferrelative="t" path="m@4@5l@4@11@9@11@9@5xe" filled="f" stroked="f">
-                  <v:stroke joinstyle="miter"/>
-                  <v:formulas>
-                    <v:f eqn="if lineDrawn pixelLineWidth 0"/>
-                    <v:f eqn="sum @0 1 0"/>
-                    <v:f eqn="sum 0 0 @1"/>
-                    <v:f eqn="prod @2 1 2"/>
-                    <v:f eqn="prod @3 21600 pixelWidth"/>
-                    <v:f eqn="prod @3 21600 pixelHeight"/>
-                    <v:f eqn="sum @0 0 1"/>
-                    <v:f eqn="prod @6 1 2"/>
-                    <v:f eqn="prod @7 21600 pixelWidth"/>
-                    <v:f eqn="sum @8 21600 0"/>
-                    <v:f eqn="prod @7 21600 pixelHeight"/>
-                    <v:f eqn="sum @10 21600 0"/>
-                  </v:formulas>
-                  <v:path o:extrusionok="f" gradientshapeok="t" o:connecttype="rect"/>
-                  <o:lock v:ext="edit" aspectratio="t"/>
-                </v:shapetype>
-                <v:shape id="_x0000_s1027" type="#_x0000_t75" style="position:absolute;width:52419;height:32969;visibility:visible;mso-wrap-style:square">
-                  <v:fill o:detectmouseclick="t"/>
-                  <v:path o:connecttype="none"/>
-                </v:shape>
-                <v:shape id="Picture 842" o:spid="_x0000_s1028" type="#_x0000_t75" style="position:absolute;left:317;top:5384;width:50349;height:26854;visibility:visible;mso-wrap-style:square" o:gfxdata="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">
-                  <v:imagedata r:id="rId24" o:title="" croptop="6880f" cropbottom="5989f" cropleft="3338f" cropright="719f"/>
-                </v:shape>
-                <v:shapetype id="_x0000_t202" coordsize="21600,21600" o:spt="202" path="m,l,21600r21600,l21600,xe">
-                  <v:stroke joinstyle="miter"/>
-                  <v:path gradientshapeok="t" o:connecttype="rect"/>
-                </v:shapetype>
-                <v:shape id="Text Box 843" o:spid="_x0000_s1029" type="#_x0000_t202" style="position:absolute;top:3486;width:5702;height:1898;visibility:visible;mso-wrap-style:square;v-text-anchor:top" o:gfxdata="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" stroked="f">
-                  <v:textbox inset="0,0,0,0">
-                    <w:txbxContent>
-                      <w:p>
-                        <w:pPr>
-                          <w:jc w:val="center"/>
-                          <w:rPr>
-                            <w:rFonts w:ascii="Arial Narrow" w:hAnsi="Arial Narrow"/>
-                            <w:sz w:val="18"/>
-                            <w:szCs w:val="18"/>
-                            <w:lang w:val="en-US"/>
-                          </w:rPr>
-                        </w:pPr>
-                        <w:r>
-                          <w:rPr>
-                            <w:rFonts w:ascii="Arial Narrow" w:hAnsi="Arial Narrow"/>
-                            <w:sz w:val="18"/>
-                            <w:szCs w:val="18"/>
-                            <w:lang w:val="en-US"/>
-                          </w:rPr>
-                          <w:t>Load</w:t>
-                        </w:r>
-                        <w:r>
-                          <w:rPr>
-                            <w:rFonts w:ascii="Arial Narrow" w:hAnsi="Arial Narrow"/>
-                            <w:sz w:val="18"/>
-                            <w:szCs w:val="18"/>
-                            <w:lang w:val="en-US"/>
-                          </w:rPr>
-                          <w:t xml:space="preserve"> [MV]</w:t>
-                        </w:r>
-                      </w:p>
-                    </w:txbxContent>
-                  </v:textbox>
-                </v:shape>
-                <v:shape id="Freeform 844" o:spid="_x0000_s1030" style="position:absolute;left:28498;top:6019;width:4121;height:6280;flip:x;visibility:visible;mso-wrap-style:square;v-text-anchor:top" coordsize="361,495" o:gfxdata="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" path="m,495c23,444,103,257,140,189,177,121,209,81,224,85v15,4,-16,144,7,130c254,201,334,45,361,e" filled="f" strokeweight=".25pt">
-                  <v:path arrowok="t" o:connecttype="custom" o:connectlocs="0,628015;159823,239788;255717,107841;263708,272774;412115,0" o:connectangles="0,0,0,0,0"/>
-                </v:shape>
-                <v:shape id="Text Box 845" o:spid="_x0000_s1031" type="#_x0000_t202" style="position:absolute;left:24384;top:4432;width:21336;height:1587;visibility:visible;mso-wrap-style:square;v-text-anchor:top" o:gfxdata="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" stroked="f">
-                  <v:textbox inset="0,0,0,0">
-                    <w:txbxContent>
-                      <w:p>
-                        <w:pPr>
-                          <w:rPr>
-                            <w:rFonts w:ascii="Arial Narrow" w:hAnsi="Arial Narrow"/>
-                            <w:sz w:val="18"/>
-                            <w:szCs w:val="18"/>
-                            <w:lang w:val="de-DE"/>
-                          </w:rPr>
-                        </w:pPr>
-                        <w:r>
-                          <w:rPr>
-                            <w:rFonts w:ascii="Arial Narrow" w:hAnsi="Arial Narrow"/>
-                            <w:sz w:val="18"/>
-                            <w:szCs w:val="18"/>
-                            <w:lang w:val="de-DE"/>
-                          </w:rPr>
-                          <w:t>Shifting potential in households</w:t>
-                        </w:r>
-                      </w:p>
-                    </w:txbxContent>
-                  </v:textbox>
-                </v:shape>
-                <v:shape id="Text Box 846" o:spid="_x0000_s1032" type="#_x0000_t202" style="position:absolute;left:46386;top:31070;width:5703;height:1899;visibility:visible;mso-wrap-style:square;v-text-anchor:top" o:gfxdata="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" stroked="f">
-                  <v:textbox inset="0,0,0,0">
-                    <w:txbxContent>
-                      <w:p>
-                        <w:pPr>
-                          <w:jc w:val="center"/>
-                          <w:rPr>
-                            <w:rFonts w:ascii="Arial Narrow" w:hAnsi="Arial Narrow"/>
-                            <w:sz w:val="18"/>
-                            <w:szCs w:val="18"/>
-                            <w:lang w:val="en-US"/>
-                          </w:rPr>
-                        </w:pPr>
-                        <w:r>
-                          <w:rPr>
-                            <w:rFonts w:ascii="Arial Narrow" w:hAnsi="Arial Narrow"/>
-                            <w:sz w:val="18"/>
-                            <w:szCs w:val="18"/>
-                            <w:lang w:val="en-US"/>
-                          </w:rPr>
-                          <w:t>Time of day</w:t>
-                        </w:r>
-                      </w:p>
-                    </w:txbxContent>
-                  </v:textbox>
-                </v:shape>
-                <v:shape id="Text Box 847" o:spid="_x0000_s1033" type="#_x0000_t202" style="position:absolute;left:12985;top:635;width:35783;height:1651;visibility:visible;mso-wrap-style:square;v-text-anchor:top" o:gfxdata="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" stroked="f">
-                  <v:textbox inset="0,0,0,0">
-                    <w:txbxContent>
-                      <w:p>
-                        <w:pPr>
-                          <w:rPr>
-                            <w:rFonts w:ascii="Arial Narrow" w:hAnsi="Arial Narrow"/>
-                            <w:sz w:val="18"/>
-                            <w:szCs w:val="18"/>
-                          </w:rPr>
-                        </w:pPr>
-                        <w:r>
-                          <w:rPr>
-                            <w:rFonts w:ascii="Arial Narrow" w:hAnsi="Arial Narrow"/>
-                            <w:sz w:val="18"/>
-                            <w:szCs w:val="18"/>
-                          </w:rPr>
-                          <w:t>Shiftable loads in industry and small businesses (conservative estimation)</w:t>
-                        </w:r>
-                      </w:p>
-                    </w:txbxContent>
-                  </v:textbox>
-                </v:shape>
-                <v:shape id="Freeform 848" o:spid="_x0000_s1034" style="position:absolute;left:38004;top:4114;width:6014;height:10135;flip:x;visibility:visible;mso-wrap-style:square;v-text-anchor:top" coordsize="361,495" o:gfxdata="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" path="m,495c23,444,103,257,140,189,177,121,209,81,224,85v15,4,-16,144,7,130c254,201,334,45,361,e" filled="f" strokeweight=".25pt">
-                  <v:path arrowok="t" o:connecttype="custom" o:connectlocs="0,1013460;233209,386957;373134,174028;384794,440190;601345,0" o:connectangles="0,0,0,0,0"/>
-                </v:shape>
-                <v:shape id="Text Box 849" o:spid="_x0000_s1035" type="#_x0000_t202" style="position:absolute;left:31349;top:2508;width:13609;height:1270;visibility:visible;mso-wrap-style:square;v-text-anchor:top" o:gfxdata="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" filled="f" stroked="f">
-                  <v:textbox inset="0,0,0,0">
-                    <w:txbxContent>
-                      <w:p>
-                        <w:pPr>
-                          <w:jc w:val="right"/>
-                          <w:rPr>
-                            <w:rFonts w:ascii="Arial Narrow" w:hAnsi="Arial Narrow"/>
-                            <w:sz w:val="18"/>
-                            <w:szCs w:val="18"/>
-                            <w:lang w:val="de-DE"/>
-                          </w:rPr>
-                        </w:pPr>
-                        <w:r>
-                          <w:rPr>
-                            <w:rFonts w:ascii="Arial Narrow" w:hAnsi="Arial Narrow"/>
-                            <w:sz w:val="18"/>
-                            <w:szCs w:val="18"/>
-                            <w:lang w:val="de-DE"/>
-                          </w:rPr>
-                          <w:t>Non-shiftable loads</w:t>
-                        </w:r>
-                      </w:p>
-                    </w:txbxContent>
-                  </v:textbox>
-                </v:shape>
-                <v:shape id="Freeform 850" o:spid="_x0000_s1036" style="position:absolute;left:9499;top:5384;width:7461;height:9132;visibility:visible;mso-wrap-style:square;v-text-anchor:top" coordsize="361,495" o:gfxdata="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" path="m,495c23,444,103,257,140,189,177,121,209,81,224,85v15,4,-16,144,7,130c254,201,334,45,361,e" filled="f" strokeweight=".25pt">
-                  <v:path arrowok="t" o:connecttype="custom" o:connectlocs="0,913130;289356,348650;462970,156800;477437,396612;746125,0" o:connectangles="0,0,0,0,0"/>
-                </v:shape>
-                <v:shape id="Text Box 851" o:spid="_x0000_s1037" type="#_x0000_t202" style="position:absolute;left:13716;top:2482;width:8261;height:2852;visibility:visible;mso-wrap-style:square;v-text-anchor:top" o:gfxdata="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" stroked="f">
-                  <v:textbox inset="0,0,0,0">
-                    <w:txbxContent>
-                      <w:p>
-                        <w:pPr>
-                          <w:spacing w:line="240" w:lineRule="auto"/>
-                          <w:jc w:val="center"/>
-                          <w:rPr>
-                            <w:rFonts w:ascii="Arial Narrow" w:hAnsi="Arial Narrow"/>
-                            <w:sz w:val="18"/>
-                            <w:szCs w:val="18"/>
-                            <w:lang w:val="de-DE"/>
-                          </w:rPr>
-                        </w:pPr>
-                        <w:r>
-                          <w:rPr>
-                            <w:rFonts w:ascii="Arial Narrow" w:hAnsi="Arial Narrow"/>
-                            <w:sz w:val="18"/>
-                            <w:szCs w:val="18"/>
-                            <w:lang w:val="de-DE"/>
-                          </w:rPr>
-                          <w:t>Effect of charging electrical heaters</w:t>
-                        </w:r>
-                      </w:p>
-                    </w:txbxContent>
-                  </v:textbox>
-                </v:shape>
-                <v:shape id="Freeform 852" o:spid="_x0000_s1038" style="position:absolute;left:6330;top:2216;width:7462;height:9131;visibility:visible;mso-wrap-style:square;v-text-anchor:top" coordsize="361,495" o:gfxdata="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" path="m,495c23,444,103,257,140,189,177,121,209,81,224,85v15,4,-16,144,7,130c254,201,334,45,361,e" filled="f" strokeweight=".25pt">
-                  <v:path arrowok="t" o:connecttype="custom" o:connectlocs="0,913130;289356,348650;462970,156800;477437,396612;746125,0" o:connectangles="0,0,0,0,0"/>
-                </v:shape>
-                <v:rect id="Rectangle 853" o:spid="_x0000_s1039" style="position:absolute;left:25742;top:10236;width:432;height:432;visibility:visible;mso-wrap-style:square;v-text-anchor:top" o:gfxdata="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" fillcolor="black" stroked="f">
-                  <o:lock v:ext="edit" aspectratio="t"/>
-                </v:rect>
-                <v:shape id="Freeform 854" o:spid="_x0000_s1040" style="position:absolute;left:22860;top:5981;width:3048;height:4572;flip:x;visibility:visible;mso-wrap-style:square;v-text-anchor:top" coordsize="361,495" o:gfxdata="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" path="m,495c23,444,103,257,140,189,177,121,209,81,224,85v15,4,-16,144,7,130c254,201,334,45,361,e" filled="f" strokeweight=".25pt">
-                  <v:path arrowok="t" o:connecttype="custom" o:connectlocs="0,457200;118205,174567;189128,78509;195038,198582;304800,0" o:connectangles="0,0,0,0,0"/>
-                </v:shape>
-                <v:shape id="Text Box 855" o:spid="_x0000_s1041" type="#_x0000_t202" style="position:absolute;left:22174;top:4610;width:1676;height:1587;visibility:visible;mso-wrap-style:square;v-text-anchor:top" o:gfxdata="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" stroked="f">
-                  <v:textbox inset="0,0,0,0">
-                    <w:txbxContent>
-                      <w:p>
-                        <w:pPr>
-                          <w:rPr>
-                            <w:rFonts w:ascii="Arial Narrow" w:hAnsi="Arial Narrow"/>
-                            <w:i/>
-                            <w:sz w:val="18"/>
-                            <w:szCs w:val="18"/>
-                            <w:lang w:val="de-DE"/>
-                          </w:rPr>
-                        </w:pPr>
-                        <w:r>
-                          <w:rPr>
-                            <w:rFonts w:ascii="Arial Narrow" w:hAnsi="Arial Narrow"/>
-                            <w:sz w:val="18"/>
-                            <w:szCs w:val="18"/>
-                            <w:lang w:val="de-DE"/>
-                          </w:rPr>
-                          <w:t>Δ</w:t>
-                        </w:r>
-                        <w:r>
-                          <w:rPr>
-                            <w:rFonts w:ascii="Arial Narrow" w:hAnsi="Arial Narrow"/>
-                            <w:i/>
-                            <w:sz w:val="18"/>
-                            <w:szCs w:val="18"/>
-                            <w:lang w:val="de-DE"/>
-                          </w:rPr>
-                          <w:t>E</w:t>
-                        </w:r>
-                      </w:p>
-                    </w:txbxContent>
-                  </v:textbox>
-                </v:shape>
-                <w10:anchorlock/>
-              </v:group>
-            </w:pict>
-          </mc:Fallback>
-        </mc:AlternateContent>
-      </w:r>
-    </w:p>
-    <w:p>
-      <w:pPr>
-        <w:pStyle w:val="Beschriftung"/>
-      </w:pPr>
-      <w:bookmarkStart w:id="9" w:name="_Ref157518562"/>
-      <w:r>
-        <w:t xml:space="preserve">Figure </w:t>
-      </w:r>
-      <w:r>
-        <w:rPr>
-          <w:b/>
-        </w:rPr>
-        <w:fldChar w:fldCharType="begin"/>
-      </w:r>
-      <w:r>
-        <w:rPr>
-          <w:b/>
-        </w:rPr>
-        <w:instrText xml:space="preserve"> STYLEREF 1 \s </w:instrText>
-      </w:r>
-      <w:r>
-        <w:rPr>
-          <w:b/>
-        </w:rPr>
-        <w:fldChar w:fldCharType="separate"/>
-      </w:r>
-      <w:r>
-        <w:rPr>
-          <w:b/>
-          <w:noProof/>
-        </w:rPr>
-        <w:t>3</w:t>
-      </w:r>
-      <w:r>
-        <w:rPr>
-          <w:b/>
-        </w:rPr>
-        <w:fldChar w:fldCharType="end"/>
-      </w:r>
-      <w:r>
-        <w:t>.</w:t>
-      </w:r>
-      <w:r>
-        <w:rPr>
-          <w:b/>
-        </w:rPr>
-        <w:fldChar w:fldCharType="begin"/>
-      </w:r>
-      <w:r>
-        <w:rPr>
-          <w:b/>
-        </w:rPr>
-        <w:instrText xml:space="preserve"> SEQ Figure \* ARABIC \s 1 </w:instrText>
-      </w:r>
-      <w:r>
-        <w:rPr>
-          <w:b/>
-        </w:rPr>
-        <w:fldChar w:fldCharType="separate"/>
-      </w:r>
-      <w:r>
-        <w:rPr>
-          <w:b/>
-          <w:noProof/>
-        </w:rPr>
-        <w:t>1</w:t>
-      </w:r>
-      <w:r>
-        <w:rPr>
-          <w:b/>
-        </w:rPr>
-        <w:fldChar w:fldCharType="end"/>
-      </w:r>
-      <w:bookmarkEnd w:id="9"/>
-      <w:r>
-        <w:t>: Example Figure</w:t>
-      </w:r>
-    </w:p>
-    <w:p/>
-    <w:p>
-      <w:r>
-        <w:t>Sdlvksdlvds</w:t>
-      </w:r>
-    </w:p>
-    <w:p/>
-    <w:p/>
-    <w:p/>
-    <w:p>
-      <w:r>
-        <w:t xml:space="preserve">The settings for font sizes etc. are set </w:t>
-      </w:r>
-      <w:r>
-        <w:t>according</w:t>
-      </w:r>
-      <w:r>
-        <w:t xml:space="preserve"> to Table 1.</w:t>
-      </w:r>
-    </w:p>
-    <w:p/>
-    <w:tbl>
-      <w:tblPr>
-        <w:tblW w:w="0" w:type="auto"/>
-        <w:tblBorders>
-          <w:top w:val="single" w:sz="4" w:space="0" w:color="auto"/>
-          <w:left w:val="single" w:sz="4" w:space="0" w:color="auto"/>
-          <w:bottom w:val="single" w:sz="4" w:space="0" w:color="auto"/>
-          <w:right w:val="single" w:sz="4" w:space="0" w:color="auto"/>
-          <w:insideH w:val="single" w:sz="4" w:space="0" w:color="auto"/>
-          <w:insideV w:val="single" w:sz="4" w:space="0" w:color="auto"/>
-        </w:tblBorders>
-        <w:tblLook w:val="04A0" w:firstRow="1" w:lastRow="0" w:firstColumn="1" w:lastColumn="0" w:noHBand="0" w:noVBand="1"/>
-      </w:tblPr>
-      <w:tblGrid>
-        <w:gridCol w:w="1555"/>
-        <w:gridCol w:w="7336"/>
-      </w:tblGrid>
-      <w:tr>
-        <w:tc>
-          <w:tcPr>
-            <w:tcW w:w="1555" w:type="dxa"/>
-            <w:tcBorders>
-              <w:top w:val="single" w:sz="12" w:space="0" w:color="auto"/>
-              <w:bottom w:val="single" w:sz="12" w:space="0" w:color="auto"/>
-            </w:tcBorders>
-          </w:tcPr>
-          <w:p>
-            <w:r>
-              <w:t>Parameter</w:t>
-            </w:r>
-          </w:p>
-        </w:tc>
-        <w:tc>
-          <w:tcPr>
-            <w:tcW w:w="7336" w:type="dxa"/>
-            <w:tcBorders>
-              <w:top w:val="single" w:sz="12" w:space="0" w:color="auto"/>
-              <w:bottom w:val="single" w:sz="12" w:space="0" w:color="auto"/>
-            </w:tcBorders>
-          </w:tcPr>
-          <w:p>
-            <w:r>
-              <w:t>Setting</w:t>
-            </w:r>
-          </w:p>
-        </w:tc>
-      </w:tr>
-      <w:tr>
-        <w:tc>
-          <w:tcPr>
-            <w:tcW w:w="1555" w:type="dxa"/>
-            <w:tcBorders>
-              <w:top w:val="single" w:sz="12" w:space="0" w:color="auto"/>
-            </w:tcBorders>
-          </w:tcPr>
-          <w:p>
-            <w:r>
-              <w:t>Margins</w:t>
-            </w:r>
-          </w:p>
-        </w:tc>
-        <w:tc>
-          <w:tcPr>
-            <w:tcW w:w="7336" w:type="dxa"/>
-            <w:tcBorders>
-              <w:top w:val="single" w:sz="12" w:space="0" w:color="auto"/>
-            </w:tcBorders>
-          </w:tcPr>
-          <w:p>
-            <w:r>
-              <w:t>top 3.3 cm, bottom 3.3 cm, left 2.4 cm, right 2.4 cm, back margin 0.5 cm</w:t>
-            </w:r>
-          </w:p>
-        </w:tc>
-      </w:tr>
-      <w:tr>
-        <w:tc>
-          <w:tcPr>
-            <w:tcW w:w="1555" w:type="dxa"/>
-            <w:tcBorders>
-              <w:bottom w:val="single" w:sz="4" w:space="0" w:color="auto"/>
-            </w:tcBorders>
-          </w:tcPr>
-          <w:p>
-            <w:r>
-              <w:t>Font sizes</w:t>
-            </w:r>
-          </w:p>
-        </w:tc>
-        <w:tc>
-          <w:tcPr>
-            <w:tcW w:w="7336" w:type="dxa"/>
-            <w:tcBorders>
-              <w:bottom w:val="single" w:sz="4" w:space="0" w:color="auto"/>
-            </w:tcBorders>
-          </w:tcPr>
-          <w:p>
-            <w:r>
-              <w:t>Heading 1 18 pt bold, Heading 2 13.5 pt bold, Heading 3 12 pt bold, Heading 4 11 pt bold without number, Page numbers 12 pt, Header 9 pt, Footer 9 pt, Footnotes 9 pt, References and Abbreviations 10 pt (single line spacing, 3 pt space after paragraph), Normal text 11 pt (1.2 line spacing, 6 pt space after paragraph)</w:t>
-            </w:r>
-          </w:p>
-        </w:tc>
-      </w:tr>
-      <w:tr>
-        <w:tc>
-          <w:tcPr>
-            <w:tcW w:w="1555" w:type="dxa"/>
-            <w:tcBorders>
-              <w:bottom w:val="single" w:sz="4" w:space="0" w:color="auto"/>
-            </w:tcBorders>
-          </w:tcPr>
-          <w:p>
-            <w:r>
-              <w:t>Headers</w:t>
-            </w:r>
-          </w:p>
-        </w:tc>
-        <w:tc>
-          <w:tcPr>
-            <w:tcW w:w="7336" w:type="dxa"/>
-            <w:tcBorders>
-              <w:bottom w:val="single" w:sz="4" w:space="0" w:color="auto"/>
-            </w:tcBorders>
-          </w:tcPr>
-          <w:p>
-            <w:r>
-              <w:t>Each page has a headline with the chapter title. Exceptions: First page of each chapter and all non-arabic numbered pages like I, II etc.) do not have a header line.</w:t>
-            </w:r>
-          </w:p>
-        </w:tc>
-      </w:tr>
-      <w:tr>
-        <w:tc>
-          <w:tcPr>
-            <w:tcW w:w="1555" w:type="dxa"/>
-            <w:tcBorders>
-              <w:bottom w:val="single" w:sz="12" w:space="0" w:color="auto"/>
-            </w:tcBorders>
-          </w:tcPr>
-          <w:p>
-            <w:r>
-              <w:lastRenderedPageBreak/>
-              <w:t>Figures, tables</w:t>
-            </w:r>
-          </w:p>
-        </w:tc>
-        <w:tc>
-          <w:tcPr>
-            <w:tcW w:w="7336" w:type="dxa"/>
-            <w:tcBorders>
-              <w:bottom w:val="single" w:sz="12" w:space="0" w:color="auto"/>
-            </w:tcBorders>
-          </w:tcPr>
-          <w:p>
-            <w:r>
-              <w:t>Font size 10 pt, “Figure” or “Table” bold, subtext not bold.</w:t>
-            </w:r>
-          </w:p>
-          <w:p>
-            <w:r>
-              <w:t>The smallest font in a figure or table has to be smaller than the normal text (guideline: Arial Narrow 9 pt)</w:t>
-            </w:r>
-          </w:p>
-        </w:tc>
-      </w:tr>
-    </w:tbl>
-    <w:p>
-      <w:pPr>
-        <w:pStyle w:val="Beschriftung"/>
-      </w:pPr>
-      <w:r>
-        <w:t xml:space="preserve">Table </w:t>
-      </w:r>
-      <w:r>
-        <w:fldChar w:fldCharType="begin"/>
-      </w:r>
-      <w:r>
-        <w:instrText xml:space="preserve"> STYLEREF 1 \s </w:instrText>
-      </w:r>
-      <w:r>
-        <w:fldChar w:fldCharType="separate"/>
-      </w:r>
-      <w:r>
-        <w:rPr>
-          <w:noProof/>
-        </w:rPr>
-        <w:t>2</w:t>
-      </w:r>
-      <w:r>
-        <w:fldChar w:fldCharType="end"/>
-      </w:r>
-      <w:r>
-        <w:noBreakHyphen/>
-      </w:r>
-      <w:r>
-        <w:fldChar w:fldCharType="begin"/>
-      </w:r>
-      <w:r>
-        <w:instrText xml:space="preserve"> SEQ Table \* ARABIC \s 1 </w:instrText>
-      </w:r>
-      <w:r>
-        <w:fldChar w:fldCharType="separate"/>
-      </w:r>
-      <w:r>
-        <w:rPr>
-          <w:noProof/>
-        </w:rPr>
-        <w:t>1</w:t>
-      </w:r>
-      <w:r>
-        <w:fldChar w:fldCharType="end"/>
-      </w:r>
-      <w:r>
-        <w:t>: Text in figure and table captions not bold, either complete sentences or not, not mixed.</w:t>
-      </w:r>
-    </w:p>
-    <w:p>
-      <w:r>
-        <w:t>Note that you need to adjust the setting for single- or double-side printing in order to have the back margin on the correct side. This template uses double-side settings.</w:t>
-      </w:r>
-    </w:p>
-    <w:p>
-      <w:pPr>
-        <w:pStyle w:val="Standardeinzug"/>
-        <w:ind w:left="0"/>
-        <w:rPr>
-          <w:lang w:val="en-US"/>
-        </w:rPr>
-      </w:pPr>
-      <w:r>
-        <w:rPr>
-          <w:lang w:val="en-US"/>
-        </w:rPr>
-        <w:t>Configuration:</w:t>
-      </w:r>
-    </w:p>
-    <w:p>
-      <w:pPr>
-        <w:pStyle w:val="Code"/>
-      </w:pPr>
-      <w:r>
-        <w:t>conf</w:t>
-      </w:r>
-      <w:r>
-        <w:rPr>
-          <w:lang w:val="en-US"/>
-        </w:rPr>
-        <w:t>/</w:t>
-      </w:r>
-      <w:r>
-        <w:t>datapointservermanager</w:t>
-      </w:r>
-    </w:p>
-    <w:p>
-      <w:pPr>
-        <w:pStyle w:val="Standardeinzug"/>
-        <w:ind w:left="0"/>
-        <w:rPr>
-          <w:lang w:val="en-US"/>
-        </w:rPr>
-      </w:pPr>
-      <w:r>
-        <w:rPr>
-          <w:lang w:val="en-US"/>
-        </w:rPr>
-        <w:t>Executables:</w:t>
-      </w:r>
-    </w:p>
-    <w:p>
-      <w:pPr>
-        <w:rPr>
-          <w:lang w:val="en-US"/>
-        </w:rPr>
-      </w:pPr>
-    </w:p>
-    <w:p/>
-    <w:p/>
-    <w:p>
-      <w:pPr>
-        <w:sectPr>
-          <w:pgSz w:w="11907" w:h="16840" w:code="9"/>
-          <w:pgMar w:top="1871" w:right="1361" w:bottom="1871" w:left="1361" w:header="1191" w:footer="1191" w:gutter="284"/>
-          <w:cols w:space="720"/>
-          <w:titlePg/>
-        </w:sectPr>
-      </w:pPr>
-    </w:p>
-    <w:p>
-      <w:pPr>
         <w:pStyle w:val="Inhaltsverzeichnis"/>
       </w:pPr>
-      <w:bookmarkStart w:id="10" w:name="_Toc240249759"/>
-      <w:bookmarkStart w:id="11" w:name="_Toc403383709"/>
+      <w:bookmarkStart w:id="2" w:name="_Toc240249759"/>
+      <w:bookmarkStart w:id="3" w:name="_Toc403383709"/>
       <w:bookmarkEnd w:id="1"/>
       <w:r>
         <w:lastRenderedPageBreak/>
         <w:t>Literature</w:t>
       </w:r>
-      <w:bookmarkEnd w:id="10"/>
-      <w:bookmarkEnd w:id="11"/>
-    </w:p>
-    <w:p>
-      <w:pPr>
-        <w:pStyle w:val="Reference"/>
-        <w:rPr>
-          <w:lang w:val="en-GB"/>
-        </w:rPr>
-      </w:pPr>
-      <w:r>
-        <w:rPr>
-          <w:lang w:val="en-GB"/>
-        </w:rPr>
-        <w:t>[Ac</w:t>
-      </w:r>
-      <w:bookmarkStart w:id="12" w:name="_Ref152241514"/>
-      <w:bookmarkStart w:id="13" w:name="_Ref151369902"/>
-      <w:bookmarkStart w:id="14" w:name="_Ref151369889"/>
-      <w:r>
-        <w:rPr>
-          <w:lang w:val="en-GB"/>
-        </w:rPr>
-        <w:t>ht04]</w:t>
-      </w:r>
-      <w:r>
-        <w:rPr>
-          <w:lang w:val="en-GB"/>
-        </w:rPr>
-        <w:tab/>
-        <w:t xml:space="preserve">Achterberg, T.: SCIP - a framework to integrate Constraint and Mixed Integer Programming, </w:t>
-      </w:r>
-      <w:hyperlink r:id="rId25" w:history="1">
-        <w:r>
-          <w:rPr>
-            <w:lang w:val="en-GB"/>
-          </w:rPr>
-          <w:t>ZIB report 04-19</w:t>
-        </w:r>
-      </w:hyperlink>
-      <w:r>
-        <w:rPr>
-          <w:lang w:val="en-GB"/>
-        </w:rPr>
-        <w:t>, Berlin 2004.</w:t>
-      </w:r>
-      <w:bookmarkEnd w:id="12"/>
-    </w:p>
-    <w:p>
-      <w:pPr>
-        <w:pStyle w:val="Reference"/>
-        <w:rPr>
-          <w:lang w:val="en-GB"/>
-        </w:rPr>
-      </w:pPr>
-      <w:r>
-        <w:rPr>
-          <w:lang w:val="en-GB"/>
-        </w:rPr>
-        <w:t>[Bar04]</w:t>
-      </w:r>
-      <w:r>
-        <w:rPr>
-          <w:lang w:val="en-GB"/>
-        </w:rPr>
-        <w:tab/>
-        <w:t xml:space="preserve">Barbose, G., Goldman, C., Neenan B.: A Survey of Utility Experience with Real Time Pricing”, </w:t>
-      </w:r>
-      <w:smartTag w:uri="urn:schemas-microsoft-com:office:smarttags" w:element="City">
-        <w:r>
-          <w:rPr>
-            <w:lang w:val="en-GB"/>
-          </w:rPr>
-          <w:t>Lawrence</w:t>
-        </w:r>
-      </w:smartTag>
-      <w:r>
-        <w:rPr>
-          <w:lang w:val="en-GB"/>
-        </w:rPr>
-        <w:t xml:space="preserve"> </w:t>
-      </w:r>
-      <w:smartTag w:uri="urn:schemas-microsoft-com:office:smarttags" w:element="place">
-        <w:smartTag w:uri="urn:schemas-microsoft-com:office:smarttags" w:element="City">
-          <w:r>
-            <w:rPr>
-              <w:lang w:val="en-GB"/>
-            </w:rPr>
-            <w:t>Berkeley</w:t>
-          </w:r>
-        </w:smartTag>
-      </w:smartTag>
-      <w:r>
-        <w:rPr>
-          <w:lang w:val="en-GB"/>
-        </w:rPr>
-        <w:t xml:space="preserve"> National Laboratory, Paper LBNL-54238, 2004.</w:t>
-      </w:r>
-    </w:p>
-    <w:p>
-      <w:pPr>
-        <w:pStyle w:val="Reference"/>
-      </w:pPr>
-      <w:r>
-        <w:t>[Bra06]</w:t>
-      </w:r>
-      <w:r>
-        <w:tab/>
-        <w:t>Brauner, G. et al.: Verbraucher als virtuelles Kraftwerk, Berichte aus Energie- und Umweltforschung 44/2006, BmVIT, Vienna, 2006.</w:t>
-      </w:r>
-    </w:p>
-    <w:p>
-      <w:pPr>
-        <w:pStyle w:val="Reference"/>
-        <w:rPr>
-          <w:lang w:val="en-GB"/>
-        </w:rPr>
-      </w:pPr>
-      <w:r>
-        <w:rPr>
-          <w:lang w:val="en-GB"/>
-        </w:rPr>
-        <w:t>[Heb02]</w:t>
-      </w:r>
-      <w:r>
-        <w:rPr>
-          <w:lang w:val="en-GB"/>
-        </w:rPr>
-        <w:tab/>
-        <w:t>Hebner, R., Beno, J., Walls, A.: Flywheel batteries come around again, IEEE spectrum, Volume 39, Issue 4, pp. 46 to 51, April 2002.</w:t>
-      </w:r>
-      <w:bookmarkEnd w:id="13"/>
-    </w:p>
-    <w:p>
-      <w:pPr>
-        <w:pStyle w:val="Reference"/>
-        <w:rPr>
-          <w:lang w:val="en-GB"/>
-        </w:rPr>
-      </w:pPr>
-      <w:r>
-        <w:rPr>
-          <w:lang w:val="en-GB"/>
-        </w:rPr>
-        <w:t>[Ish06]</w:t>
-      </w:r>
-      <w:r>
-        <w:rPr>
-          <w:lang w:val="en-GB"/>
-        </w:rPr>
-        <w:tab/>
-        <w:t>Ishida, S., Roesener, C., Ichimura, J., Nishi, H., Implementation of Internet based Demand Controlling System, Proc. of 6</w:t>
-      </w:r>
-      <w:r>
-        <w:rPr>
-          <w:vertAlign w:val="superscript"/>
-          <w:lang w:val="en-GB"/>
-        </w:rPr>
-        <w:t>th</w:t>
-      </w:r>
-      <w:r>
-        <w:rPr>
-          <w:lang w:val="en-GB"/>
-        </w:rPr>
-        <w:t xml:space="preserve"> IEEE Int. Conference in Industrial Informatics, Singapore, August 2006.</w:t>
-      </w:r>
-    </w:p>
-    <w:p>
-      <w:pPr>
-        <w:pStyle w:val="Reference"/>
-        <w:rPr>
-          <w:lang w:val="en-GB"/>
-        </w:rPr>
-      </w:pPr>
-      <w:r>
-        <w:rPr>
-          <w:lang w:val="en-GB"/>
-        </w:rPr>
-        <w:t>[Kil06]</w:t>
-      </w:r>
-      <w:r>
-        <w:rPr>
-          <w:lang w:val="en-GB"/>
-        </w:rPr>
-        <w:tab/>
-      </w:r>
-      <w:r>
-        <w:rPr>
-          <w:lang w:val="en-GB" w:eastAsia="de-DE"/>
-        </w:rPr>
-        <w:t xml:space="preserve">Kiliccote, S., Piette, M. A., Hansen, D.: Advanced Controls and Communications for Demand Response and Energy Efficiency in Commercial Buildings, </w:t>
-      </w:r>
-      <w:r>
-        <w:rPr>
-          <w:lang w:val="en-GB"/>
-        </w:rPr>
-        <w:t>Proc. of Second Carnegie Mellon Conference in Electric Power Systems, Pittsburgh PA. LBNL-59337, January 2006.</w:t>
-      </w:r>
-    </w:p>
-    <w:p>
-      <w:pPr>
-        <w:pStyle w:val="Reference"/>
-        <w:rPr>
-          <w:lang w:val="en-GB"/>
-        </w:rPr>
-      </w:pPr>
-      <w:r>
-        <w:rPr>
-          <w:lang w:val="en-GB"/>
-        </w:rPr>
-        <w:t>[Koch04]</w:t>
-      </w:r>
-      <w:r>
-        <w:rPr>
-          <w:lang w:val="en-GB"/>
-        </w:rPr>
-        <w:tab/>
-      </w:r>
-      <w:bookmarkStart w:id="15" w:name="_Ref152241486"/>
-      <w:r>
-        <w:rPr>
-          <w:lang w:val="en-GB"/>
-        </w:rPr>
-        <w:t xml:space="preserve">Koch, T.: Rapid Mathematical Programming, PhD Thesis, Technische Universität </w:t>
-      </w:r>
-      <w:smartTag w:uri="urn:schemas-microsoft-com:office:smarttags" w:element="place">
-        <w:smartTag w:uri="urn:schemas-microsoft-com:office:smarttags" w:element="State">
-          <w:r>
-            <w:rPr>
-              <w:lang w:val="en-GB"/>
-            </w:rPr>
-            <w:t>Berlin</w:t>
-          </w:r>
-        </w:smartTag>
-      </w:smartTag>
-      <w:r>
-        <w:rPr>
-          <w:lang w:val="en-GB"/>
-        </w:rPr>
-        <w:t>, 2004</w:t>
-      </w:r>
-      <w:bookmarkEnd w:id="15"/>
-      <w:r>
-        <w:rPr>
-          <w:lang w:val="en-GB"/>
-        </w:rPr>
-        <w:t>.</w:t>
-      </w:r>
-    </w:p>
-    <w:p>
-      <w:pPr>
-        <w:pStyle w:val="Reference"/>
-        <w:rPr>
-          <w:lang w:val="en-GB"/>
-        </w:rPr>
-      </w:pPr>
-      <w:r>
-        <w:rPr>
-          <w:lang w:val="en-GB"/>
-        </w:rPr>
-        <w:t>[Law03]</w:t>
-      </w:r>
-      <w:r>
-        <w:rPr>
-          <w:lang w:val="en-GB"/>
-        </w:rPr>
-        <w:tab/>
-        <w:t xml:space="preserve">Lawrence, D.J.; Neenan, B.F.: The status of demand response in New York, </w:t>
-      </w:r>
-      <w:hyperlink r:id="rId26" w:history="1">
-        <w:r>
-          <w:rPr>
-            <w:lang w:val="en-GB"/>
-          </w:rPr>
-          <w:t>Power Engineering Society General Meeting, 2003, IEEE</w:t>
-        </w:r>
-      </w:hyperlink>
-      <w:r>
-        <w:rPr>
-          <w:lang w:val="en-GB"/>
-        </w:rPr>
-        <w:t>, Volume 4, pp 13–17, July 2003.</w:t>
-      </w:r>
-    </w:p>
-    <w:p>
-      <w:pPr>
-        <w:pStyle w:val="Reference"/>
-        <w:rPr>
-          <w:lang w:val="en-GB"/>
-        </w:rPr>
-      </w:pPr>
-      <w:r>
-        <w:rPr>
-          <w:lang w:val="en-GB"/>
-        </w:rPr>
-        <w:t>[Nie06]</w:t>
-      </w:r>
-      <w:r>
-        <w:rPr>
-          <w:lang w:val="en-GB"/>
-        </w:rPr>
-        <w:tab/>
-        <w:t>Nieuwenhout, F. D. J., Hommelberg, M. P. F., Schaefler, G. J., Kester J. C. P., Visscher, K., Feasibility of distributed electrictity storage, International Journal of Distributed Energy Resources, Volume 2 Number 4, October – December 2006, pp 307 – 323.</w:t>
-      </w:r>
-    </w:p>
-    <w:p>
-      <w:pPr>
-        <w:pStyle w:val="Reference"/>
-        <w:rPr>
-          <w:lang w:val="en-GB"/>
-        </w:rPr>
-      </w:pPr>
-      <w:r>
-        <w:rPr>
-          <w:lang w:val="en-GB"/>
-        </w:rPr>
-        <w:t>[Pal01]</w:t>
-      </w:r>
-      <w:r>
-        <w:rPr>
-          <w:lang w:val="en-GB"/>
-        </w:rPr>
-        <w:tab/>
-      </w:r>
-      <w:r>
-        <w:rPr>
-          <w:lang w:val="en-GB"/>
-        </w:rPr>
-        <w:t>Palenksy, P.: Distributed Reactive Energy Management, Doctoral Thesis, TU Vienna, 2001</w:t>
-      </w:r>
-    </w:p>
-    <w:p>
-      <w:pPr>
-        <w:pStyle w:val="Reference"/>
-        <w:rPr>
-          <w:lang w:val="en-GB"/>
-        </w:rPr>
-      </w:pPr>
-      <w:r>
-        <w:rPr>
-          <w:lang w:val="en-GB"/>
-        </w:rPr>
-        <w:t>[Sch05]</w:t>
-      </w:r>
-      <w:r>
-        <w:rPr>
-          <w:lang w:val="en-GB"/>
-        </w:rPr>
-        <w:tab/>
-        <w:t>Schreiber, M., Whitehead, A. H., Harrer, M., Moser, R.: The vanadium redox battery - an energy reservoir for stand-alone ITS applications along motor and expressways: Proceesings of Intelligent Transportation Systems, pp. 391 to 395, IEEE 2005</w:t>
-      </w:r>
-      <w:bookmarkEnd w:id="14"/>
-    </w:p>
-    <w:p>
-      <w:pPr>
-        <w:pStyle w:val="Reference"/>
-        <w:rPr>
-          <w:lang w:val="en-GB"/>
-        </w:rPr>
-      </w:pPr>
-      <w:bookmarkStart w:id="16" w:name="_Ref128465892"/>
-      <w:r>
-        <w:rPr>
-          <w:lang w:val="en-GB"/>
-        </w:rPr>
-        <w:t>[Smi94]</w:t>
-      </w:r>
-      <w:r>
-        <w:rPr>
-          <w:lang w:val="en-GB"/>
-        </w:rPr>
-        <w:tab/>
-        <w:t xml:space="preserve">Smith, H. L.: DA/DSM directions. An overview of distribution automation and demand-side management with implications of future trends, </w:t>
-      </w:r>
-      <w:hyperlink r:id="rId27" w:history="1">
-        <w:r>
-          <w:rPr>
-            <w:lang w:val="en-GB"/>
-          </w:rPr>
-          <w:t>Computer Applications in Power, IEEE</w:t>
-        </w:r>
-      </w:hyperlink>
-      <w:r>
-        <w:rPr>
-          <w:lang w:val="en-GB"/>
-        </w:rPr>
-        <w:t xml:space="preserve"> Volume 7, Issue 4,  pp. 23–25, October 1994</w:t>
-      </w:r>
-      <w:bookmarkEnd w:id="16"/>
+      <w:bookmarkEnd w:id="2"/>
+      <w:bookmarkEnd w:id="3"/>
     </w:p>
     <w:p>
       <w:pPr>
@@ -4191,144 +1979,13 @@
           <w:lang w:val="en-GB"/>
         </w:rPr>
       </w:pPr>
-      <w:bookmarkStart w:id="17" w:name="_Ref152045592"/>
-      <w:r>
-        <w:rPr>
-          <w:lang w:val="en-GB"/>
-        </w:rPr>
-        <w:t>[Stad06]</w:t>
-      </w:r>
-      <w:r>
-        <w:rPr>
-          <w:lang w:val="en-GB"/>
-        </w:rPr>
-        <w:tab/>
-        <w:t>Stadler, M. Firestone, R. M. Curtil, D. and Marnay, C.:</w:t>
-      </w:r>
-      <w:r>
-        <w:rPr>
-          <w:b/>
-          <w:lang w:val="en-GB"/>
-        </w:rPr>
-        <w:t xml:space="preserve"> </w:t>
-      </w:r>
-      <w:r>
-        <w:rPr>
-          <w:lang w:val="en-GB"/>
-        </w:rPr>
-        <w:t>On-Site Generation Simulation with EnergyPlus for Commercial Buildings</w:t>
-      </w:r>
-      <w:r>
-        <w:rPr>
-          <w:caps/>
-          <w:lang w:val="en-GB"/>
-        </w:rPr>
-        <w:t xml:space="preserve">, ACEEE </w:t>
-      </w:r>
-      <w:r>
-        <w:rPr>
-          <w:lang w:val="en-GB"/>
-        </w:rPr>
-        <w:t xml:space="preserve">Summer Study on Energy Efficiency in Buildings, August 13-18, 2006, Pacific Grove, California, </w:t>
-      </w:r>
-      <w:r>
-        <w:rPr>
-          <w:color w:val="000000"/>
-          <w:lang w:val="en-GB"/>
-        </w:rPr>
-        <w:t>ISBN 0-918249-56-2.</w:t>
-      </w:r>
-      <w:bookmarkEnd w:id="17"/>
-    </w:p>
-    <w:p>
-      <w:pPr>
-        <w:pStyle w:val="Reference"/>
-        <w:rPr>
-          <w:color w:val="000000"/>
-          <w:lang w:val="en-GB"/>
-        </w:rPr>
-      </w:pPr>
-      <w:r>
-        <w:rPr>
-          <w:color w:val="000000"/>
-          <w:lang w:val="en-GB"/>
-        </w:rPr>
-        <w:t>[UCTE04]</w:t>
-      </w:r>
-      <w:r>
-        <w:rPr>
-          <w:color w:val="000000"/>
-          <w:lang w:val="en-GB"/>
-        </w:rPr>
-        <w:tab/>
-      </w:r>
-      <w:r>
-        <w:rPr>
-          <w:lang w:val="en-GB"/>
-        </w:rPr>
-        <w:t xml:space="preserve">UCTE Operation Handbook, Appendix 1: Load-Frequency-Control and Performance, UCTE </w:t>
-      </w:r>
-      <w:smartTag w:uri="urn:schemas-microsoft-com:office:smarttags" w:element="place">
-        <w:smartTag w:uri="urn:schemas-microsoft-com:office:smarttags" w:element="City">
-          <w:r>
-            <w:rPr>
-              <w:lang w:val="en-GB"/>
-            </w:rPr>
-            <w:t>Brussels</w:t>
-          </w:r>
-        </w:smartTag>
-        <w:r>
-          <w:rPr>
-            <w:lang w:val="en-GB"/>
-          </w:rPr>
-          <w:t xml:space="preserve">, </w:t>
-        </w:r>
-        <w:smartTag w:uri="urn:schemas-microsoft-com:office:smarttags" w:element="country-region">
-          <w:r>
-            <w:rPr>
-              <w:lang w:val="en-GB"/>
-            </w:rPr>
-            <w:t>Belgium</w:t>
-          </w:r>
-        </w:smartTag>
-      </w:smartTag>
-      <w:r>
-        <w:rPr>
-          <w:lang w:val="en-GB"/>
-        </w:rPr>
-        <w:t xml:space="preserve"> 2004</w:t>
-      </w:r>
-    </w:p>
-    <w:p>
-      <w:pPr>
-        <w:pStyle w:val="Reference"/>
-        <w:rPr>
-          <w:color w:val="000000"/>
-          <w:lang w:val="en-GB"/>
-        </w:rPr>
-      </w:pPr>
-      <w:r>
-        <w:rPr>
-          <w:color w:val="000000"/>
-          <w:lang w:val="en-GB"/>
-        </w:rPr>
-        <w:t>[Yau90]</w:t>
-      </w:r>
-      <w:r>
-        <w:rPr>
-          <w:color w:val="000000"/>
-          <w:lang w:val="en-GB"/>
-        </w:rPr>
-        <w:tab/>
-        <w:t>Yau, T. S., Huff, R. G., Willis, H. L., Demand-side management impact on the transmission and distribution system, IEE Transactions on Power Systems, Vol. 5, No. 2, May 1990.</w:t>
-      </w:r>
     </w:p>
     <w:p>
       <w:pPr>
         <w:pStyle w:val="Inhaltsverzeichnis"/>
         <w:sectPr>
-          <w:headerReference w:type="default" r:id="rId28"/>
-          <w:footerReference w:type="first" r:id="rId29"/>
+          <w:headerReference w:type="default" r:id="rId23"/>
+          <w:footerReference w:type="first" r:id="rId24"/>
           <w:pgSz w:w="11907" w:h="16840" w:code="9"/>
           <w:pgMar w:top="1871" w:right="1361" w:bottom="1871" w:left="1361" w:header="1191" w:footer="1247" w:gutter="284"/>
           <w:cols w:space="720"/>
@@ -4343,9 +2000,9 @@
           <w:lang w:val="en-US"/>
         </w:rPr>
       </w:pPr>
-      <w:bookmarkStart w:id="18" w:name="_Toc165040017"/>
-      <w:bookmarkStart w:id="19" w:name="_Toc240249760"/>
-      <w:bookmarkStart w:id="20" w:name="_Toc403383710"/>
+      <w:bookmarkStart w:id="4" w:name="_Toc165040017"/>
+      <w:bookmarkStart w:id="5" w:name="_Toc240249760"/>
+      <w:bookmarkStart w:id="6" w:name="_Toc403383710"/>
       <w:r>
         <w:rPr>
           <w:lang w:val="en-US"/>
@@ -4356,9 +2013,9 @@
       <w:r>
         <w:t>references</w:t>
       </w:r>
-      <w:bookmarkEnd w:id="18"/>
-      <w:bookmarkEnd w:id="19"/>
-      <w:bookmarkEnd w:id="20"/>
+      <w:bookmarkEnd w:id="4"/>
+      <w:bookmarkEnd w:id="5"/>
+      <w:bookmarkEnd w:id="6"/>
     </w:p>
     <w:p>
       <w:pPr>
@@ -4367,47 +2024,8 @@
           <w:lang w:val="en-US"/>
         </w:rPr>
       </w:pPr>
-      <w:r>
-        <w:rPr>
-          <w:lang w:val="en-US"/>
-        </w:rPr>
-        <w:t>[</w:t>
-      </w:r>
-      <w:r>
-        <w:rPr>
-          <w:lang w:val="en-US"/>
-        </w:rPr>
-        <w:t>1</w:t>
-      </w:r>
-      <w:r>
-        <w:rPr>
-          <w:lang w:val="en-US"/>
-        </w:rPr>
-        <w:t>]</w:t>
-      </w:r>
-      <w:r>
-        <w:rPr>
-          <w:lang w:val="en-US"/>
-        </w:rPr>
-        <w:tab/>
-      </w:r>
-      <w:hyperlink r:id="rId30" w:history="1">
-        <w:r>
-          <w:rPr>
-            <w:rStyle w:val="Hyperlink"/>
-            <w:lang w:val="en-US"/>
-          </w:rPr>
-          <w:t>www.ieee.org</w:t>
-        </w:r>
-      </w:hyperlink>
-    </w:p>
-    <w:p>
-      <w:pPr>
-        <w:pStyle w:val="Reference"/>
-        <w:rPr>
-          <w:lang w:val="en-US"/>
-        </w:rPr>
-      </w:pPr>
+      <w:bookmarkStart w:id="7" w:name="_GoBack"/>
+      <w:bookmarkEnd w:id="7"/>
     </w:p>
     <w:p>
       <w:pPr>
@@ -4440,12 +2058,12 @@
       <w:pPr>
         <w:pStyle w:val="Inhaltsverzeichnis"/>
       </w:pPr>
-      <w:bookmarkStart w:id="21" w:name="_Toc403383711"/>
+      <w:bookmarkStart w:id="8" w:name="_Toc403383711"/>
       <w:r>
         <w:lastRenderedPageBreak/>
         <w:t>Annex A</w:t>
       </w:r>
-      <w:bookmarkEnd w:id="21"/>
+      <w:bookmarkEnd w:id="8"/>
     </w:p>
     <w:p/>
     <w:p/>
@@ -4490,7 +2108,7 @@
 </file>
 
 <file path=word/endnotes.xml><?xml version="1.0" encoding="utf-8"?>
-<w:endnotes xmlns:wpc="http://schemas.microsoft.com/office/word/2010/wordprocessingCanvas" xmlns:mc="http://schemas.openxmlformats.org/markup-compatibility/2006" xmlns:o="urn:schemas-microsoft-com:office:office" xmlns:r="http://schemas.openxmlformats.org/officeDocument/2006/relationships" xmlns:m="http://schemas.openxmlformats.org/officeDocument/2006/math" xmlns:v="urn:schemas-microsoft-com:vml" xmlns:wp14="http://schemas.microsoft.com/office/word/2010/wordprocessingDrawing" xmlns:wp="http://schemas.openxmlformats.org/drawingml/2006/wordprocessingDrawing" xmlns:w10="urn:schemas-microsoft-com:office:word" xmlns:w="http://schemas.openxmlformats.org/wordprocessingml/2006/main" xmlns:w14="http://schemas.microsoft.com/office/word/2010/wordml" xmlns:w15="http://schemas.microsoft.com/office/word/2012/wordml" xmlns:wpg="http://schemas.microsoft.com/office/word/2010/wordprocessingGroup" xmlns:wpi="http://schemas.microsoft.com/office/word/2010/wordprocessingInk" xmlns:wne="http://schemas.microsoft.com/office/word/2006/wordml" xmlns:wps="http://schemas.microsoft.com/office/word/2010/wordprocessingShape" mc:Ignorable="w14 w15 wp14">
+<w:endnotes xmlns:wpc="http://schemas.microsoft.com/office/word/2010/wordprocessingCanvas" xmlns:cx="http://schemas.microsoft.com/office/drawing/2014/chartex" xmlns:cx1="http://schemas.microsoft.com/office/drawing/2015/9/8/chartex" xmlns:mc="http://schemas.openxmlformats.org/markup-compatibility/2006" xmlns:o="urn:schemas-microsoft-com:office:office" xmlns:r="http://schemas.openxmlformats.org/officeDocument/2006/relationships" xmlns:m="http://schemas.openxmlformats.org/officeDocument/2006/math" xmlns:v="urn:schemas-microsoft-com:vml" xmlns:wp14="http://schemas.microsoft.com/office/word/2010/wordprocessingDrawing" xmlns:wp="http://schemas.openxmlformats.org/drawingml/2006/wordprocessingDrawing" xmlns:w10="urn:schemas-microsoft-com:office:word" xmlns:w="http://schemas.openxmlformats.org/wordprocessingml/2006/main" xmlns:w14="http://schemas.microsoft.com/office/word/2010/wordml" xmlns:w15="http://schemas.microsoft.com/office/word/2012/wordml" xmlns:w16se="http://schemas.microsoft.com/office/word/2015/wordml/symex" xmlns:wpg="http://schemas.microsoft.com/office/word/2010/wordprocessingGroup" xmlns:wpi="http://schemas.microsoft.com/office/word/2010/wordprocessingInk" xmlns:wne="http://schemas.microsoft.com/office/word/2006/wordml" xmlns:wps="http://schemas.microsoft.com/office/word/2010/wordprocessingShape" mc:Ignorable="w14 w15 w16se wp14">
   <w:endnote w:type="separator" w:id="-1">
     <w:p>
       <w:r>
@@ -4509,7 +2127,7 @@
 </file>
 
 <file path=word/footer1.xml><?xml version="1.0" encoding="utf-8"?>
-<w:ftr xmlns:wpc="http://schemas.microsoft.com/office/word/2010/wordprocessingCanvas" xmlns:mc="http://schemas.openxmlformats.org/markup-compatibility/2006" xmlns:o="urn:schemas-microsoft-com:office:office" xmlns:r="http://schemas.openxmlformats.org/officeDocument/2006/relationships" xmlns:m="http://schemas.openxmlformats.org/officeDocument/2006/math" xmlns:v="urn:schemas-microsoft-com:vml" xmlns:wp14="http://schemas.microsoft.com/office/word/2010/wordprocessingDrawing" xmlns:wp="http://schemas.openxmlformats.org/drawingml/2006/wordprocessingDrawing" xmlns:w10="urn:schemas-microsoft-com:office:word" xmlns:w="http://schemas.openxmlformats.org/wordprocessingml/2006/main" xmlns:w14="http://schemas.microsoft.com/office/word/2010/wordml" xmlns:w15="http://schemas.microsoft.com/office/word/2012/wordml" xmlns:wpg="http://schemas.microsoft.com/office/word/2010/wordprocessingGroup" xmlns:wpi="http://schemas.microsoft.com/office/word/2010/wordprocessingInk" xmlns:wne="http://schemas.microsoft.com/office/word/2006/wordml" xmlns:wps="http://schemas.microsoft.com/office/word/2010/wordprocessingShape" mc:Ignorable="w14 w15 wp14">
+<w:ftr xmlns:wpc="http://schemas.microsoft.com/office/word/2010/wordprocessingCanvas" xmlns:cx="http://schemas.microsoft.com/office/drawing/2014/chartex" xmlns:cx1="http://schemas.microsoft.com/office/drawing/2015/9/8/chartex" xmlns:mc="http://schemas.openxmlformats.org/markup-compatibility/2006" xmlns:o="urn:schemas-microsoft-com:office:office" xmlns:r="http://schemas.openxmlformats.org/officeDocument/2006/relationships" xmlns:m="http://schemas.openxmlformats.org/officeDocument/2006/math" xmlns:v="urn:schemas-microsoft-com:vml" xmlns:wp14="http://schemas.microsoft.com/office/word/2010/wordprocessingDrawing" xmlns:wp="http://schemas.openxmlformats.org/drawingml/2006/wordprocessingDrawing" xmlns:w10="urn:schemas-microsoft-com:office:word" xmlns:w="http://schemas.openxmlformats.org/wordprocessingml/2006/main" xmlns:w14="http://schemas.microsoft.com/office/word/2010/wordml" xmlns:w15="http://schemas.microsoft.com/office/word/2012/wordml" xmlns:w16se="http://schemas.microsoft.com/office/word/2015/wordml/symex" xmlns:wpg="http://schemas.microsoft.com/office/word/2010/wordprocessingGroup" xmlns:wpi="http://schemas.microsoft.com/office/word/2010/wordprocessingInk" xmlns:wne="http://schemas.microsoft.com/office/word/2006/wordml" xmlns:wps="http://schemas.microsoft.com/office/word/2010/wordprocessingShape" mc:Ignorable="w14 w15 w16se wp14">
   <w:p>
     <w:pPr>
       <w:pStyle w:val="Fuzeile"/>
@@ -4560,7 +2178,7 @@
 </file>
 
 <file path=word/footer2.xml><?xml version="1.0" encoding="utf-8"?>
-<w:ftr xmlns:wpc="http://schemas.microsoft.com/office/word/2010/wordprocessingCanvas" xmlns:mc="http://schemas.openxmlformats.org/markup-compatibility/2006" xmlns:o="urn:schemas-microsoft-com:office:office" xmlns:r="http://schemas.openxmlformats.org/officeDocument/2006/relationships" xmlns:m="http://schemas.openxmlformats.org/officeDocument/2006/math" xmlns:v="urn:schemas-microsoft-com:vml" xmlns:wp14="http://schemas.microsoft.com/office/word/2010/wordprocessingDrawing" xmlns:wp="http://schemas.openxmlformats.org/drawingml/2006/wordprocessingDrawing" xmlns:w10="urn:schemas-microsoft-com:office:word" xmlns:w="http://schemas.openxmlformats.org/wordprocessingml/2006/main" xmlns:w14="http://schemas.microsoft.com/office/word/2010/wordml" xmlns:w15="http://schemas.microsoft.com/office/word/2012/wordml" xmlns:wpg="http://schemas.microsoft.com/office/word/2010/wordprocessingGroup" xmlns:wpi="http://schemas.microsoft.com/office/word/2010/wordprocessingInk" xmlns:wne="http://schemas.microsoft.com/office/word/2006/wordml" xmlns:wps="http://schemas.microsoft.com/office/word/2010/wordprocessingShape" mc:Ignorable="w14 w15 wp14">
+<w:ftr xmlns:wpc="http://schemas.microsoft.com/office/word/2010/wordprocessingCanvas" xmlns:cx="http://schemas.microsoft.com/office/drawing/2014/chartex" xmlns:cx1="http://schemas.microsoft.com/office/drawing/2015/9/8/chartex" xmlns:mc="http://schemas.openxmlformats.org/markup-compatibility/2006" xmlns:o="urn:schemas-microsoft-com:office:office" xmlns:r="http://schemas.openxmlformats.org/officeDocument/2006/relationships" xmlns:m="http://schemas.openxmlformats.org/officeDocument/2006/math" xmlns:v="urn:schemas-microsoft-com:vml" xmlns:wp14="http://schemas.microsoft.com/office/word/2010/wordprocessingDrawing" xmlns:wp="http://schemas.openxmlformats.org/drawingml/2006/wordprocessingDrawing" xmlns:w10="urn:schemas-microsoft-com:office:word" xmlns:w="http://schemas.openxmlformats.org/wordprocessingml/2006/main" xmlns:w14="http://schemas.microsoft.com/office/word/2010/wordml" xmlns:w15="http://schemas.microsoft.com/office/word/2012/wordml" xmlns:w16se="http://schemas.microsoft.com/office/word/2015/wordml/symex" xmlns:wpg="http://schemas.microsoft.com/office/word/2010/wordprocessingGroup" xmlns:wpi="http://schemas.microsoft.com/office/word/2010/wordprocessingInk" xmlns:wne="http://schemas.microsoft.com/office/word/2006/wordml" xmlns:wps="http://schemas.microsoft.com/office/word/2010/wordprocessingShape" mc:Ignorable="w14 w15 w16se wp14">
   <w:p>
     <w:pPr>
       <w:pStyle w:val="Fuzeile"/>
@@ -4611,7 +2229,7 @@
 </file>
 
 <file path=word/footer3.xml><?xml version="1.0" encoding="utf-8"?>
-<w:ftr xmlns:wpc="http://schemas.microsoft.com/office/word/2010/wordprocessingCanvas" xmlns:mc="http://schemas.openxmlformats.org/markup-compatibility/2006" xmlns:o="urn:schemas-microsoft-com:office:office" xmlns:r="http://schemas.openxmlformats.org/officeDocument/2006/relationships" xmlns:m="http://schemas.openxmlformats.org/officeDocument/2006/math" xmlns:v="urn:schemas-microsoft-com:vml" xmlns:wp14="http://schemas.microsoft.com/office/word/2010/wordprocessingDrawing" xmlns:wp="http://schemas.openxmlformats.org/drawingml/2006/wordprocessingDrawing" xmlns:w10="urn:schemas-microsoft-com:office:word" xmlns:w="http://schemas.openxmlformats.org/wordprocessingml/2006/main" xmlns:w14="http://schemas.microsoft.com/office/word/2010/wordml" xmlns:w15="http://schemas.microsoft.com/office/word/2012/wordml" xmlns:wpg="http://schemas.microsoft.com/office/word/2010/wordprocessingGroup" xmlns:wpi="http://schemas.microsoft.com/office/word/2010/wordprocessingInk" xmlns:wne="http://schemas.microsoft.com/office/word/2006/wordml" xmlns:wps="http://schemas.microsoft.com/office/word/2010/wordprocessingShape" mc:Ignorable="w14 w15 wp14">
+<w:ftr xmlns:wpc="http://schemas.microsoft.com/office/word/2010/wordprocessingCanvas" xmlns:cx="http://schemas.microsoft.com/office/drawing/2014/chartex" xmlns:cx1="http://schemas.microsoft.com/office/drawing/2015/9/8/chartex" xmlns:mc="http://schemas.openxmlformats.org/markup-compatibility/2006" xmlns:o="urn:schemas-microsoft-com:office:office" xmlns:r="http://schemas.openxmlformats.org/officeDocument/2006/relationships" xmlns:m="http://schemas.openxmlformats.org/officeDocument/2006/math" xmlns:v="urn:schemas-microsoft-com:vml" xmlns:wp14="http://schemas.microsoft.com/office/word/2010/wordprocessingDrawing" xmlns:wp="http://schemas.openxmlformats.org/drawingml/2006/wordprocessingDrawing" xmlns:w10="urn:schemas-microsoft-com:office:word" xmlns:w="http://schemas.openxmlformats.org/wordprocessingml/2006/main" xmlns:w14="http://schemas.microsoft.com/office/word/2010/wordml" xmlns:w15="http://schemas.microsoft.com/office/word/2012/wordml" xmlns:w16se="http://schemas.microsoft.com/office/word/2015/wordml/symex" xmlns:wpg="http://schemas.microsoft.com/office/word/2010/wordprocessingGroup" xmlns:wpi="http://schemas.microsoft.com/office/word/2010/wordprocessingInk" xmlns:wne="http://schemas.microsoft.com/office/word/2006/wordml" xmlns:wps="http://schemas.microsoft.com/office/word/2010/wordprocessingShape" mc:Ignorable="w14 w15 w16se wp14">
   <w:p>
     <w:pPr>
       <w:pStyle w:val="Fuzeile"/>
@@ -4640,7 +2258,7 @@
         <w:rStyle w:val="Seitenzahl"/>
         <w:noProof/>
       </w:rPr>
-      <w:t>16</w:t>
+      <w:t>9</w:t>
     </w:r>
     <w:r>
       <w:rPr>
@@ -4653,7 +2271,7 @@
 </file>
 
 <file path=word/footnotes.xml><?xml version="1.0" encoding="utf-8"?>
-<w:footnotes xmlns:wpc="http://schemas.microsoft.com/office/word/2010/wordprocessingCanvas" xmlns:mc="http://schemas.openxmlformats.org/markup-compatibility/2006" xmlns:o="urn:schemas-microsoft-com:office:office" xmlns:r="http://schemas.openxmlformats.org/officeDocument/2006/relationships" xmlns:m="http://schemas.openxmlformats.org/officeDocument/2006/math" xmlns:v="urn:schemas-microsoft-com:vml" xmlns:wp14="http://schemas.microsoft.com/office/word/2010/wordprocessingDrawing" xmlns:wp="http://schemas.openxmlformats.org/drawingml/2006/wordprocessingDrawing" xmlns:w10="urn:schemas-microsoft-com:office:word" xmlns:w="http://schemas.openxmlformats.org/wordprocessingml/2006/main" xmlns:w14="http://schemas.microsoft.com/office/word/2010/wordml" xmlns:w15="http://schemas.microsoft.com/office/word/2012/wordml" xmlns:wpg="http://schemas.microsoft.com/office/word/2010/wordprocessingGroup" xmlns:wpi="http://schemas.microsoft.com/office/word/2010/wordprocessingInk" xmlns:wne="http://schemas.microsoft.com/office/word/2006/wordml" xmlns:wps="http://schemas.microsoft.com/office/word/2010/wordprocessingShape" mc:Ignorable="w14 w15 wp14">
+<w:footnotes xmlns:wpc="http://schemas.microsoft.com/office/word/2010/wordprocessingCanvas" xmlns:cx="http://schemas.microsoft.com/office/drawing/2014/chartex" xmlns:cx1="http://schemas.microsoft.com/office/drawing/2015/9/8/chartex" xmlns:mc="http://schemas.openxmlformats.org/markup-compatibility/2006" xmlns:o="urn:schemas-microsoft-com:office:office" xmlns:r="http://schemas.openxmlformats.org/officeDocument/2006/relationships" xmlns:m="http://schemas.openxmlformats.org/officeDocument/2006/math" xmlns:v="urn:schemas-microsoft-com:vml" xmlns:wp14="http://schemas.microsoft.com/office/word/2010/wordprocessingDrawing" xmlns:wp="http://schemas.openxmlformats.org/drawingml/2006/wordprocessingDrawing" xmlns:w10="urn:schemas-microsoft-com:office:word" xmlns:w="http://schemas.openxmlformats.org/wordprocessingml/2006/main" xmlns:w14="http://schemas.microsoft.com/office/word/2010/wordml" xmlns:w15="http://schemas.microsoft.com/office/word/2012/wordml" xmlns:w16se="http://schemas.microsoft.com/office/word/2015/wordml/symex" xmlns:wpg="http://schemas.microsoft.com/office/word/2010/wordprocessingGroup" xmlns:wpi="http://schemas.microsoft.com/office/word/2010/wordprocessingInk" xmlns:wne="http://schemas.microsoft.com/office/word/2006/wordml" xmlns:wps="http://schemas.microsoft.com/office/word/2010/wordprocessingShape" mc:Ignorable="w14 w15 w16se wp14">
   <w:footnote w:type="separator" w:id="-1">
     <w:p>
       <w:r>
@@ -4672,7 +2290,7 @@
 </file>
 
 <file path=word/header1.xml><?xml version="1.0" encoding="utf-8"?>
-<w:hdr xmlns:wpc="http://schemas.microsoft.com/office/word/2010/wordprocessingCanvas" xmlns:mc="http://schemas.openxmlformats.org/markup-compatibility/2006" xmlns:o="urn:schemas-microsoft-com:office:office" xmlns:r="http://schemas.openxmlformats.org/officeDocument/2006/relationships" xmlns:m="http://schemas.openxmlformats.org/officeDocument/2006/math" xmlns:v="urn:schemas-microsoft-com:vml" xmlns:wp14="http://schemas.microsoft.com/office/word/2010/wordprocessingDrawing" xmlns:wp="http://schemas.openxmlformats.org/drawingml/2006/wordprocessingDrawing" xmlns:w10="urn:schemas-microsoft-com:office:word" xmlns:w="http://schemas.openxmlformats.org/wordprocessingml/2006/main" xmlns:w14="http://schemas.microsoft.com/office/word/2010/wordml" xmlns:w15="http://schemas.microsoft.com/office/word/2012/wordml" xmlns:wpg="http://schemas.microsoft.com/office/word/2010/wordprocessingGroup" xmlns:wpi="http://schemas.microsoft.com/office/word/2010/wordprocessingInk" xmlns:wne="http://schemas.microsoft.com/office/word/2006/wordml" xmlns:wps="http://schemas.microsoft.com/office/word/2010/wordprocessingShape" mc:Ignorable="w14 w15 wp14">
+<w:hdr xmlns:wpc="http://schemas.microsoft.com/office/word/2010/wordprocessingCanvas" xmlns:cx="http://schemas.microsoft.com/office/drawing/2014/chartex" xmlns:cx1="http://schemas.microsoft.com/office/drawing/2015/9/8/chartex" xmlns:mc="http://schemas.openxmlformats.org/markup-compatibility/2006" xmlns:o="urn:schemas-microsoft-com:office:office" xmlns:r="http://schemas.openxmlformats.org/officeDocument/2006/relationships" xmlns:m="http://schemas.openxmlformats.org/officeDocument/2006/math" xmlns:v="urn:schemas-microsoft-com:vml" xmlns:wp14="http://schemas.microsoft.com/office/word/2010/wordprocessingDrawing" xmlns:wp="http://schemas.openxmlformats.org/drawingml/2006/wordprocessingDrawing" xmlns:w10="urn:schemas-microsoft-com:office:word" xmlns:w="http://schemas.openxmlformats.org/wordprocessingml/2006/main" xmlns:w14="http://schemas.microsoft.com/office/word/2010/wordml" xmlns:w15="http://schemas.microsoft.com/office/word/2012/wordml" xmlns:w16se="http://schemas.microsoft.com/office/word/2015/wordml/symex" xmlns:wpg="http://schemas.microsoft.com/office/word/2010/wordprocessingGroup" xmlns:wpi="http://schemas.microsoft.com/office/word/2010/wordprocessingInk" xmlns:wne="http://schemas.microsoft.com/office/word/2006/wordml" xmlns:wps="http://schemas.microsoft.com/office/word/2010/wordprocessingShape" mc:Ignorable="w14 w15 w16se wp14">
   <w:p>
     <w:pPr>
       <w:pStyle w:val="Kopfzeile"/>
@@ -4697,7 +2315,7 @@
 </file>
 
 <file path=word/header2.xml><?xml version="1.0" encoding="utf-8"?>
-<w:hdr xmlns:wpc="http://schemas.microsoft.com/office/word/2010/wordprocessingCanvas" xmlns:mc="http://schemas.openxmlformats.org/markup-compatibility/2006" xmlns:o="urn:schemas-microsoft-com:office:office" xmlns:r="http://schemas.openxmlformats.org/officeDocument/2006/relationships" xmlns:m="http://schemas.openxmlformats.org/officeDocument/2006/math" xmlns:v="urn:schemas-microsoft-com:vml" xmlns:wp14="http://schemas.microsoft.com/office/word/2010/wordprocessingDrawing" xmlns:wp="http://schemas.openxmlformats.org/drawingml/2006/wordprocessingDrawing" xmlns:w10="urn:schemas-microsoft-com:office:word" xmlns:w="http://schemas.openxmlformats.org/wordprocessingml/2006/main" xmlns:w14="http://schemas.microsoft.com/office/word/2010/wordml" xmlns:w15="http://schemas.microsoft.com/office/word/2012/wordml" xmlns:wpg="http://schemas.microsoft.com/office/word/2010/wordprocessingGroup" xmlns:wpi="http://schemas.microsoft.com/office/word/2010/wordprocessingInk" xmlns:wne="http://schemas.microsoft.com/office/word/2006/wordml" xmlns:wps="http://schemas.microsoft.com/office/word/2010/wordprocessingShape" mc:Ignorable="w14 w15 wp14">
+<w:hdr xmlns:wpc="http://schemas.microsoft.com/office/word/2010/wordprocessingCanvas" xmlns:cx="http://schemas.microsoft.com/office/drawing/2014/chartex" xmlns:cx1="http://schemas.microsoft.com/office/drawing/2015/9/8/chartex" xmlns:mc="http://schemas.openxmlformats.org/markup-compatibility/2006" xmlns:o="urn:schemas-microsoft-com:office:office" xmlns:r="http://schemas.openxmlformats.org/officeDocument/2006/relationships" xmlns:m="http://schemas.openxmlformats.org/officeDocument/2006/math" xmlns:v="urn:schemas-microsoft-com:vml" xmlns:wp14="http://schemas.microsoft.com/office/word/2010/wordprocessingDrawing" xmlns:wp="http://schemas.openxmlformats.org/drawingml/2006/wordprocessingDrawing" xmlns:w10="urn:schemas-microsoft-com:office:word" xmlns:w="http://schemas.openxmlformats.org/wordprocessingml/2006/main" xmlns:w14="http://schemas.microsoft.com/office/word/2010/wordml" xmlns:w15="http://schemas.microsoft.com/office/word/2012/wordml" xmlns:w16se="http://schemas.microsoft.com/office/word/2015/wordml/symex" xmlns:wpg="http://schemas.microsoft.com/office/word/2010/wordprocessingGroup" xmlns:wpi="http://schemas.microsoft.com/office/word/2010/wordprocessingInk" xmlns:wne="http://schemas.microsoft.com/office/word/2006/wordml" xmlns:wps="http://schemas.microsoft.com/office/word/2010/wordprocessingShape" mc:Ignorable="w14 w15 w16se wp14">
   <w:p>
     <w:pPr>
       <w:pStyle w:val="Kopfzeile"/>
@@ -4732,7 +2350,7 @@
 </file>
 
 <file path=word/header3.xml><?xml version="1.0" encoding="utf-8"?>
-<w:hdr xmlns:wpc="http://schemas.microsoft.com/office/word/2010/wordprocessingCanvas" xmlns:mc="http://schemas.openxmlformats.org/markup-compatibility/2006" xmlns:o="urn:schemas-microsoft-com:office:office" xmlns:r="http://schemas.openxmlformats.org/officeDocument/2006/relationships" xmlns:m="http://schemas.openxmlformats.org/officeDocument/2006/math" xmlns:v="urn:schemas-microsoft-com:vml" xmlns:wp14="http://schemas.microsoft.com/office/word/2010/wordprocessingDrawing" xmlns:wp="http://schemas.openxmlformats.org/drawingml/2006/wordprocessingDrawing" xmlns:w10="urn:schemas-microsoft-com:office:word" xmlns:w="http://schemas.openxmlformats.org/wordprocessingml/2006/main" xmlns:w14="http://schemas.microsoft.com/office/word/2010/wordml" xmlns:w15="http://schemas.microsoft.com/office/word/2012/wordml" xmlns:wpg="http://schemas.microsoft.com/office/word/2010/wordprocessingGroup" xmlns:wpi="http://schemas.microsoft.com/office/word/2010/wordprocessingInk" xmlns:wne="http://schemas.microsoft.com/office/word/2006/wordml" xmlns:wps="http://schemas.microsoft.com/office/word/2010/wordprocessingShape" mc:Ignorable="w14 w15 wp14">
+<w:hdr xmlns:wpc="http://schemas.microsoft.com/office/word/2010/wordprocessingCanvas" xmlns:cx="http://schemas.microsoft.com/office/drawing/2014/chartex" xmlns:cx1="http://schemas.microsoft.com/office/drawing/2015/9/8/chartex" xmlns:mc="http://schemas.openxmlformats.org/markup-compatibility/2006" xmlns:o="urn:schemas-microsoft-com:office:office" xmlns:r="http://schemas.openxmlformats.org/officeDocument/2006/relationships" xmlns:m="http://schemas.openxmlformats.org/officeDocument/2006/math" xmlns:v="urn:schemas-microsoft-com:vml" xmlns:wp14="http://schemas.microsoft.com/office/word/2010/wordprocessingDrawing" xmlns:wp="http://schemas.openxmlformats.org/drawingml/2006/wordprocessingDrawing" xmlns:w10="urn:schemas-microsoft-com:office:word" xmlns:w="http://schemas.openxmlformats.org/wordprocessingml/2006/main" xmlns:w14="http://schemas.microsoft.com/office/word/2010/wordml" xmlns:w15="http://schemas.microsoft.com/office/word/2012/wordml" xmlns:w16se="http://schemas.microsoft.com/office/word/2015/wordml/symex" xmlns:wpg="http://schemas.microsoft.com/office/word/2010/wordprocessingGroup" xmlns:wpi="http://schemas.microsoft.com/office/word/2010/wordprocessingInk" xmlns:wne="http://schemas.microsoft.com/office/word/2006/wordml" xmlns:wps="http://schemas.microsoft.com/office/word/2010/wordprocessingShape" mc:Ignorable="w14 w15 w16se wp14">
   <w:p>
     <w:pPr>
       <w:pStyle w:val="Kopfzeile"/>
@@ -4801,7 +2419,7 @@
 </file>
 
 <file path=word/numbering.xml><?xml version="1.0" encoding="utf-8"?>
-<w:numbering xmlns:wpc="http://schemas.microsoft.com/office/word/2010/wordprocessingCanvas" xmlns:mc="http://schemas.openxmlformats.org/markup-compatibility/2006" xmlns:o="urn:schemas-microsoft-com:office:office" xmlns:r="http://schemas.openxmlformats.org/officeDocument/2006/relationships" xmlns:m="http://schemas.openxmlformats.org/officeDocument/2006/math" xmlns:v="urn:schemas-microsoft-com:vml" xmlns:wp14="http://schemas.microsoft.com/office/word/2010/wordprocessingDrawing" xmlns:wp="http://schemas.openxmlformats.org/drawingml/2006/wordprocessingDrawing" xmlns:w10="urn:schemas-microsoft-com:office:word" xmlns:w="http://schemas.openxmlformats.org/wordprocessingml/2006/main" xmlns:w14="http://schemas.microsoft.com/office/word/2010/wordml" xmlns:w15="http://schemas.microsoft.com/office/word/2012/wordml" xmlns:wpg="http://schemas.microsoft.com/office/word/2010/wordprocessingGroup" xmlns:wpi="http://schemas.microsoft.com/office/word/2010/wordprocessingInk" xmlns:wne="http://schemas.microsoft.com/office/word/2006/wordml" xmlns:wps="http://schemas.microsoft.com/office/word/2010/wordprocessingShape" mc:Ignorable="w14 w15 wp14">
+<w:numbering xmlns:wpc="http://schemas.microsoft.com/office/word/2010/wordprocessingCanvas" xmlns:cx="http://schemas.microsoft.com/office/drawing/2014/chartex" xmlns:cx1="http://schemas.microsoft.com/office/drawing/2015/9/8/chartex" xmlns:mc="http://schemas.openxmlformats.org/markup-compatibility/2006" xmlns:o="urn:schemas-microsoft-com:office:office" xmlns:r="http://schemas.openxmlformats.org/officeDocument/2006/relationships" xmlns:m="http://schemas.openxmlformats.org/officeDocument/2006/math" xmlns:v="urn:schemas-microsoft-com:vml" xmlns:wp14="http://schemas.microsoft.com/office/word/2010/wordprocessingDrawing" xmlns:wp="http://schemas.openxmlformats.org/drawingml/2006/wordprocessingDrawing" xmlns:w10="urn:schemas-microsoft-com:office:word" xmlns:w="http://schemas.openxmlformats.org/wordprocessingml/2006/main" xmlns:w14="http://schemas.microsoft.com/office/word/2010/wordml" xmlns:w15="http://schemas.microsoft.com/office/word/2012/wordml" xmlns:w16se="http://schemas.microsoft.com/office/word/2015/wordml/symex" xmlns:wpg="http://schemas.microsoft.com/office/word/2010/wordprocessingGroup" xmlns:wpi="http://schemas.microsoft.com/office/word/2010/wordprocessingInk" xmlns:wne="http://schemas.microsoft.com/office/word/2006/wordml" xmlns:wps="http://schemas.microsoft.com/office/word/2010/wordprocessingShape" mc:Ignorable="w14 w15 w16se wp14">
   <w:abstractNum w:abstractNumId="0" w15:restartNumberingAfterBreak="0">
     <w:nsid w:val="08171C38"/>
     <w:multiLevelType w:val="multilevel"/>
@@ -6164,7 +3782,7 @@
 </file>
 
 <file path=word/styles.xml><?xml version="1.0" encoding="utf-8"?>
-<w:styles xmlns:mc="http://schemas.openxmlformats.org/markup-compatibility/2006" xmlns:r="http://schemas.openxmlformats.org/officeDocument/2006/relationships" xmlns:w="http://schemas.openxmlformats.org/wordprocessingml/2006/main" xmlns:w14="http://schemas.microsoft.com/office/word/2010/wordml" xmlns:w15="http://schemas.microsoft.com/office/word/2012/wordml" mc:Ignorable="w14 w15">
+<w:styles xmlns:mc="http://schemas.openxmlformats.org/markup-compatibility/2006" xmlns:r="http://schemas.openxmlformats.org/officeDocument/2006/relationships" xmlns:w="http://schemas.openxmlformats.org/wordprocessingml/2006/main" xmlns:w14="http://schemas.microsoft.com/office/word/2010/wordml" xmlns:w15="http://schemas.microsoft.com/office/word/2012/wordml" xmlns:w16se="http://schemas.microsoft.com/office/word/2015/wordml/symex" mc:Ignorable="w14 w15 w16se">
   <w:docDefaults>
     <w:rPrDefault>
       <w:rPr>
@@ -6733,6 +4351,7 @@
   <w:style w:type="character" w:default="1" w:styleId="Absatz-Standardschriftart">
     <w:name w:val="Default Paragraph Font"/>
     <w:uiPriority w:val="1"/>
+    <w:semiHidden/>
     <w:unhideWhenUsed/>
   </w:style>
   <w:style w:type="table" w:default="1" w:styleId="NormaleTabelle">
@@ -7315,7 +4934,7 @@
       <w:sz w:val="20"/>
     </w:rPr>
   </w:style>
-  <w:style w:type="character" w:styleId="BesuchterHyperlink">
+  <w:style w:type="character" w:styleId="BesuchterLink">
     <w:name w:val="FollowedHyperlink"/>
     <w:basedOn w:val="Absatz-Standardschriftart"/>
     <w:rsid w:val="0032563B"/>
@@ -7788,7 +5407,7 @@
 </file>
 
 <file path=customXml/itemProps1.xml><?xml version="1.0" encoding="utf-8"?>
-<ds:datastoreItem xmlns:ds="http://schemas.openxmlformats.org/officeDocument/2006/customXml" ds:itemID="{A8EFF913-96D3-4686-8488-704196938363}">
+<ds:datastoreItem xmlns:ds="http://schemas.openxmlformats.org/officeDocument/2006/customXml" ds:itemID="{9E8D7302-3C3A-4887-A36D-DFDC1193BC94}">
   <ds:schemaRefs>
     <ds:schemaRef ds:uri="http://schemas.openxmlformats.org/officeDocument/2006/bibliography"/>
   </ds:schemaRefs>

</xml_diff>